<commit_message>
basic doc updated and spell-checked
</commit_message>
<xml_diff>
--- a/docs/Augmented Reality.docx
+++ b/docs/Augmented Reality.docx
@@ -22,6 +22,8 @@
         </w:rPr>
         <w:t>Augmented Reality</w:t>
       </w:r>
+      <w:bookmarkStart w:id="0" w:name="_GoBack"/>
+      <w:bookmarkEnd w:id="0"/>
     </w:p>
     <w:p>
       <w:pPr>
@@ -81,46 +83,33 @@
       <w:r>
         <w:rPr>
           <w:rFonts w:ascii="Times New Roman" w:hAnsi="Times New Roman" w:cs="Times New Roman"/>
-          <w:color w:val="333333"/>
-          <w:sz w:val="24"/>
-          <w:szCs w:val="24"/>
-          <w:shd w:val="clear" w:color="auto" w:fill="FFFFFF"/>
-          <w:lang w:val="hu-HU"/>
-        </w:rPr>
-        <w:t>Videójátékok közél</w:t>
-      </w:r>
-      <w:r>
-        <w:rPr>
-          <w:rFonts w:ascii="Times New Roman" w:hAnsi="Times New Roman" w:cs="Times New Roman"/>
-          <w:color w:val="333333"/>
-          <w:sz w:val="24"/>
-          <w:szCs w:val="24"/>
-          <w:shd w:val="clear" w:color="auto" w:fill="FFFFFF"/>
-          <w:lang w:val="hu-HU"/>
-        </w:rPr>
-        <w:t xml:space="preserve"> 30 éve szinesítik az életünket,egészen attól a ponttól számítva </w:t>
-      </w:r>
-      <w:r>
-        <w:rPr>
-          <w:rFonts w:ascii="Times New Roman" w:hAnsi="Times New Roman" w:cs="Times New Roman"/>
-          <w:color w:val="333333"/>
-          <w:sz w:val="24"/>
-          <w:szCs w:val="24"/>
-          <w:shd w:val="clear" w:color="auto" w:fill="FFFFFF"/>
-          <w:lang w:val="hu-HU"/>
-        </w:rPr>
-        <w:t xml:space="preserve">mióta az első Pong </w:t>
-      </w:r>
-      <w:r>
-        <w:rPr>
-          <w:rFonts w:ascii="Times New Roman" w:hAnsi="Times New Roman" w:cs="Times New Roman"/>
-          <w:color w:val="333333"/>
-          <w:sz w:val="24"/>
-          <w:szCs w:val="24"/>
-          <w:shd w:val="clear" w:color="auto" w:fill="FFFFFF"/>
-          <w:lang w:val="hu-HU"/>
-        </w:rPr>
-        <w:t xml:space="preserve">megjelent a játéktermekben. A számítógépes grafika azóta hosszú utat tett meg a fejlődésben, a játékgrafikák mára már a fotórealizmus határait feszegetik. </w:t>
+          <w:sz w:val="24"/>
+          <w:szCs w:val="24"/>
+          <w:lang w:val="hu-HU"/>
+        </w:rPr>
+        <w:t xml:space="preserve"> A</w:t>
+      </w:r>
+      <w:r>
+        <w:rPr>
+          <w:rFonts w:ascii="Times New Roman" w:hAnsi="Times New Roman" w:cs="Times New Roman"/>
+          <w:color w:val="333333"/>
+          <w:sz w:val="24"/>
+          <w:szCs w:val="24"/>
+          <w:shd w:val="clear" w:color="auto" w:fill="FFFFFF"/>
+          <w:lang w:val="hu-HU"/>
+        </w:rPr>
+        <w:t xml:space="preserve"> videojátékok közel 30 éve színesítik az életünket, egészen attól a ponttól számítva mióta az első Pong megjelent a játéktermekben. </w:t>
+      </w:r>
+      <w:r>
+        <w:rPr>
+          <w:rFonts w:ascii="Times New Roman" w:hAnsi="Times New Roman" w:cs="Times New Roman"/>
+          <w:color w:val="333333"/>
+          <w:sz w:val="24"/>
+          <w:szCs w:val="24"/>
+          <w:shd w:val="clear" w:color="auto" w:fill="FFFFFF"/>
+          <w:lang w:val="hu-HU"/>
+        </w:rPr>
+        <w:t xml:space="preserve">A számítógépes grafika azóta hosszú utat tett meg a fejlődésben, a játékgrafikák mára már a fotórealizmus határait feszegetik. </w:t>
       </w:r>
     </w:p>
     <w:p>
@@ -145,18 +134,84 @@
           <w:shd w:val="clear" w:color="auto" w:fill="FFFFFF"/>
           <w:lang w:val="hu-HU"/>
         </w:rPr>
-        <w:t xml:space="preserve">A fejlesztési folyamat során jelent meg a virtuális valóság, egy szamítógépek átlal létrehozott mesterséges környezet, </w:t>
-      </w:r>
-      <w:r>
-        <w:rPr>
-          <w:rFonts w:ascii="Times New Roman" w:hAnsi="Times New Roman" w:cs="Times New Roman"/>
-          <w:color w:val="333333"/>
-          <w:sz w:val="24"/>
-          <w:szCs w:val="24"/>
-          <w:shd w:val="clear" w:color="auto" w:fill="FFFFFF"/>
-          <w:lang w:val="hu-HU"/>
-        </w:rPr>
-        <w:t>mely ma is fontos szerepet játszik az iparban és az orvostudomány számos területén.</w:t>
+        <w:t xml:space="preserve">A fejlesztési folyamat során jelent meg a virtuális valóság, egy </w:t>
+      </w:r>
+      <w:r>
+        <w:rPr>
+          <w:rFonts w:ascii="Times New Roman" w:hAnsi="Times New Roman" w:cs="Times New Roman"/>
+          <w:color w:val="333333"/>
+          <w:sz w:val="24"/>
+          <w:szCs w:val="24"/>
+          <w:shd w:val="clear" w:color="auto" w:fill="FFFFFF"/>
+          <w:lang w:val="hu-HU"/>
+        </w:rPr>
+        <w:t>számítógépek</w:t>
+      </w:r>
+      <w:r>
+        <w:rPr>
+          <w:rFonts w:ascii="Times New Roman" w:hAnsi="Times New Roman" w:cs="Times New Roman"/>
+          <w:color w:val="333333"/>
+          <w:sz w:val="24"/>
+          <w:szCs w:val="24"/>
+          <w:shd w:val="clear" w:color="auto" w:fill="FFFFFF"/>
+          <w:lang w:val="hu-HU"/>
+        </w:rPr>
+        <w:t xml:space="preserve"> </w:t>
+      </w:r>
+      <w:r>
+        <w:rPr>
+          <w:rFonts w:ascii="Times New Roman" w:hAnsi="Times New Roman" w:cs="Times New Roman"/>
+          <w:color w:val="333333"/>
+          <w:sz w:val="24"/>
+          <w:szCs w:val="24"/>
+          <w:shd w:val="clear" w:color="auto" w:fill="FFFFFF"/>
+          <w:lang w:val="hu-HU"/>
+        </w:rPr>
+        <w:t>által</w:t>
+      </w:r>
+      <w:r>
+        <w:rPr>
+          <w:rFonts w:ascii="Times New Roman" w:hAnsi="Times New Roman" w:cs="Times New Roman"/>
+          <w:color w:val="333333"/>
+          <w:sz w:val="24"/>
+          <w:szCs w:val="24"/>
+          <w:shd w:val="clear" w:color="auto" w:fill="FFFFFF"/>
+          <w:lang w:val="hu-HU"/>
+        </w:rPr>
+        <w:t xml:space="preserve"> létrehozott mesterséges környezet, </w:t>
+      </w:r>
+      <w:r>
+        <w:rPr>
+          <w:rFonts w:ascii="Times New Roman" w:hAnsi="Times New Roman" w:cs="Times New Roman"/>
+          <w:color w:val="333333"/>
+          <w:sz w:val="24"/>
+          <w:szCs w:val="24"/>
+          <w:shd w:val="clear" w:color="auto" w:fill="FFFFFF"/>
+          <w:lang w:val="hu-HU"/>
+        </w:rPr>
+        <w:t xml:space="preserve">mely </w:t>
+      </w:r>
+      <w:r>
+        <w:rPr>
+          <w:rFonts w:ascii="Times New Roman" w:hAnsi="Times New Roman" w:cs="Times New Roman"/>
+          <w:color w:val="333333"/>
+          <w:sz w:val="24"/>
+          <w:szCs w:val="24"/>
+          <w:shd w:val="clear" w:color="auto" w:fill="FFFFFF"/>
+          <w:lang w:val="hu-HU"/>
+        </w:rPr>
+        <w:t>ma is fontos szerepet játszik a számítástechnika világában, az</w:t>
+      </w:r>
+      <w:r>
+        <w:rPr>
+          <w:rFonts w:ascii="Times New Roman" w:hAnsi="Times New Roman" w:cs="Times New Roman"/>
+          <w:color w:val="333333"/>
+          <w:sz w:val="24"/>
+          <w:szCs w:val="24"/>
+          <w:shd w:val="clear" w:color="auto" w:fill="FFFFFF"/>
+          <w:lang w:val="hu-HU"/>
+        </w:rPr>
+        <w:t xml:space="preserve"> iparban és az orvostudomány számos területén.</w:t>
       </w:r>
     </w:p>
     <w:p>
@@ -254,7 +309,7 @@
           <w:shd w:val="clear" w:color="auto" w:fill="FFFFFF"/>
           <w:lang w:val="hu-HU"/>
         </w:rPr>
-        <w:t> </w:t>
+        <w:t xml:space="preserve"> </w:t>
       </w:r>
       <w:r>
         <w:rPr>
@@ -265,18 +320,7 @@
           <w:shd w:val="clear" w:color="auto" w:fill="FFFFFF"/>
           <w:lang w:val="hu-HU"/>
         </w:rPr>
-        <w:t xml:space="preserve">A virtuális valóság  </w:t>
-      </w:r>
-      <w:r>
-        <w:rPr>
-          <w:rFonts w:ascii="Times New Roman" w:hAnsi="Times New Roman" w:cs="Times New Roman"/>
-          <w:color w:val="000000"/>
-          <w:sz w:val="24"/>
-          <w:szCs w:val="24"/>
-          <w:shd w:val="clear" w:color="auto" w:fill="FFFFFF"/>
-          <w:lang w:val="hu-HU"/>
-        </w:rPr>
-        <w:t>egy olyan, számítógép áltál general mesterséges környezet melyben egy adott felhasználó megpróbál minél jobban belemélyedni, másszoval beleélni magát a virtuális világba.</w:t>
+        <w:t>A virtuális valóság egy olyan, számítógép áltál generált mesterséges környezet melyben egy adott felhasználó megpróbál minél jobban belemélyedni, mászóval beleélni magát a virtuális világba.</w:t>
       </w:r>
     </w:p>
     <w:p>
@@ -312,7 +356,7 @@
           <w:shd w:val="clear" w:color="auto" w:fill="FFFFFF"/>
           <w:lang w:val="hu-HU"/>
         </w:rPr>
-        <w:t>A virtuális valóság legfontosabb kritériuma, hogy a felhasználónak “hinnie kell”, hogy ténylegesen része a virtuális világnak. Ezt nagyban elősegíti, ha a felhasználó saját nézőpontjából láthatja a virtuális világon belül saját testrészeit, valamint ha ezen generál világon belül  a tárgyak megfoghatóak. Másik fontos szempont, hogy a környezetnek olyannak kell lennie</w:t>
+        <w:t xml:space="preserve">A virtuális valóság legfontosabb kritériuma, hogy a felhasználónak “hinnie kell”, hogy ténylegesen része a virtuális világnak. </w:t>
       </w:r>
       <w:r>
         <w:rPr>
@@ -323,7 +367,51 @@
           <w:shd w:val="clear" w:color="auto" w:fill="FFFFFF"/>
           <w:lang w:val="hu-HU"/>
         </w:rPr>
-        <w:t xml:space="preserve">, hogy a felhasznaló természetes módon kerüljön vele kapcsolatba. </w:t>
+        <w:t xml:space="preserve">Ezt nagyban elősegíti, ha a felhasználó saját nézőpontjából láthatja a virtuális világon belül saját testrészeit, valamint ha ezen generál világon belül a tárgyak megfoghatóak. </w:t>
+      </w:r>
+      <w:r>
+        <w:rPr>
+          <w:rFonts w:ascii="Times New Roman" w:hAnsi="Times New Roman" w:cs="Times New Roman"/>
+          <w:color w:val="000000"/>
+          <w:sz w:val="24"/>
+          <w:szCs w:val="24"/>
+          <w:shd w:val="clear" w:color="auto" w:fill="FFFFFF"/>
+          <w:lang w:val="hu-HU"/>
+        </w:rPr>
+        <w:t>Másik fontos szempont, hogy a környezetnek olyannak kell lennie</w:t>
+      </w:r>
+      <w:r>
+        <w:rPr>
+          <w:rFonts w:ascii="Times New Roman" w:hAnsi="Times New Roman" w:cs="Times New Roman"/>
+          <w:color w:val="000000"/>
+          <w:sz w:val="24"/>
+          <w:szCs w:val="24"/>
+          <w:shd w:val="clear" w:color="auto" w:fill="FFFFFF"/>
+          <w:lang w:val="hu-HU"/>
+        </w:rPr>
+        <w:t xml:space="preserve">, hogy a </w:t>
+      </w:r>
+      <w:r>
+        <w:rPr>
+          <w:rFonts w:ascii="Times New Roman" w:hAnsi="Times New Roman" w:cs="Times New Roman"/>
+          <w:color w:val="000000"/>
+          <w:sz w:val="24"/>
+          <w:szCs w:val="24"/>
+          <w:shd w:val="clear" w:color="auto" w:fill="FFFFFF"/>
+          <w:lang w:val="hu-HU"/>
+        </w:rPr>
+        <w:t>felhasználó</w:t>
+      </w:r>
+      <w:r>
+        <w:rPr>
+          <w:rFonts w:ascii="Times New Roman" w:hAnsi="Times New Roman" w:cs="Times New Roman"/>
+          <w:color w:val="000000"/>
+          <w:sz w:val="24"/>
+          <w:szCs w:val="24"/>
+          <w:shd w:val="clear" w:color="auto" w:fill="FFFFFF"/>
+          <w:lang w:val="hu-HU"/>
+        </w:rPr>
+        <w:t xml:space="preserve"> természetes módon kerüljön vele kapcsolatba. </w:t>
       </w:r>
     </w:p>
     <w:p>
@@ -348,18 +436,7 @@
           <w:shd w:val="clear" w:color="auto" w:fill="FFFFFF"/>
           <w:lang w:val="hu-HU"/>
         </w:rPr>
-        <w:t>Ez azonban nem  zárja ki, hogy a virtuális világban soha nem  látott dolgokat  tapasztaljunk, viszont a virtuális világnak saját törvényszerűségein belül hasonlóan kell müködnie mint a valóságnak</w:t>
-      </w:r>
-      <w:r>
-        <w:rPr>
-          <w:rFonts w:ascii="Times New Roman" w:hAnsi="Times New Roman" w:cs="Times New Roman"/>
-          <w:color w:val="000000"/>
-          <w:sz w:val="24"/>
-          <w:szCs w:val="24"/>
-          <w:shd w:val="clear" w:color="auto" w:fill="FFFFFF"/>
-          <w:lang w:val="hu-HU"/>
-        </w:rPr>
-        <w:t>.</w:t>
+        <w:t>Ez azonban nem zárja ki, hogy a virtuális világban soha nem látott dolgokat tapasztaljunk, viszont a virtuális világnak saját törvényszerűségein belül hasonlóan kell működnie, mint a valóságnak.</w:t>
       </w:r>
     </w:p>
     <w:p>
@@ -398,7 +475,29 @@
           <w:shd w:val="clear" w:color="auto" w:fill="FFFFFF"/>
           <w:lang w:val="hu-HU"/>
         </w:rPr>
-        <w:t>[3]A virtuális valóság megjelenítési formái osztályozhatóak azt szerint, hogy milyen mértékben tűnik természetesnek a mesterségesen előállított környezet. Ennek végkifejlete lenne egy olyan digitális világ, amely annyira tökéletesen reprodukálná a fizikai világot, hogy lehetetlen lenne attól megkülönböztetni.</w:t>
+        <w:t>[3]</w:t>
+      </w:r>
+      <w:r>
+        <w:rPr>
+          <w:rFonts w:ascii="Times New Roman" w:hAnsi="Times New Roman" w:cs="Times New Roman"/>
+          <w:color w:val="000000"/>
+          <w:sz w:val="24"/>
+          <w:szCs w:val="24"/>
+          <w:shd w:val="clear" w:color="auto" w:fill="FFFFFF"/>
+          <w:lang w:val="hu-HU"/>
+        </w:rPr>
+        <w:t xml:space="preserve">A virtuális valóság megjelenítési formái osztályozhatóak az szerint, hogy milyen mértékben tűnik természetesnek a mesterségesen előállított környezet. </w:t>
+      </w:r>
+      <w:r>
+        <w:rPr>
+          <w:rFonts w:ascii="Times New Roman" w:hAnsi="Times New Roman" w:cs="Times New Roman"/>
+          <w:color w:val="000000"/>
+          <w:sz w:val="24"/>
+          <w:szCs w:val="24"/>
+          <w:shd w:val="clear" w:color="auto" w:fill="FFFFFF"/>
+          <w:lang w:val="hu-HU"/>
+        </w:rPr>
+        <w:t>Ennek végkifejlete lenne egy olyan digitális világ, amely annyira tökéletesen reprodukálná a fizikai világot, hogy lehetetlen lenne attól megkülönböztetni.</w:t>
       </w:r>
     </w:p>
     <w:p>
@@ -437,7 +536,7 @@
           <w:shd w:val="clear" w:color="auto" w:fill="FFFFFF"/>
           <w:lang w:val="hu-HU"/>
         </w:rPr>
-        <w:t>[2]A virtuális valóság alappillérei az úgynevezett nyomkövető rendszerek, melyek a felhasznaló testének, kezének, fejének helymeghatárózásához szükségesek, valamint a tapintási rendszerek, melyekkel az kifejtett erő és nyomás mérésére szolgalnak. Az audiórendszerek</w:t>
+        <w:t xml:space="preserve">[2]A virtuális valóság alappillérei az úgynevezett nyomkövető rendszerek, melyek a </w:t>
       </w:r>
       <w:r>
         <w:rPr>
@@ -448,7 +547,139 @@
           <w:shd w:val="clear" w:color="auto" w:fill="FFFFFF"/>
           <w:lang w:val="hu-HU"/>
         </w:rPr>
-        <w:t xml:space="preserve"> a virtuális tér hangjait generáljak, és segítenek a helyzetmeghatározásban. Számítógép felelős a virtuális térek kigenerálásáért. A megjelenítő eszközök közé sorolhatóak a vizuális kijelzők és virtuális sisakok, ezeken keresztül lepünk be a virtuális vilagba.</w:t>
+        <w:t>felhasználó</w:t>
+      </w:r>
+      <w:r>
+        <w:rPr>
+          <w:rFonts w:ascii="Times New Roman" w:hAnsi="Times New Roman" w:cs="Times New Roman"/>
+          <w:color w:val="000000"/>
+          <w:sz w:val="24"/>
+          <w:szCs w:val="24"/>
+          <w:shd w:val="clear" w:color="auto" w:fill="FFFFFF"/>
+          <w:lang w:val="hu-HU"/>
+        </w:rPr>
+        <w:t xml:space="preserve"> testének, kezének, fejének </w:t>
+      </w:r>
+      <w:r>
+        <w:rPr>
+          <w:rFonts w:ascii="Times New Roman" w:hAnsi="Times New Roman" w:cs="Times New Roman"/>
+          <w:color w:val="000000"/>
+          <w:sz w:val="24"/>
+          <w:szCs w:val="24"/>
+          <w:shd w:val="clear" w:color="auto" w:fill="FFFFFF"/>
+          <w:lang w:val="hu-HU"/>
+        </w:rPr>
+        <w:t>helymeghatározásához</w:t>
+      </w:r>
+      <w:r>
+        <w:rPr>
+          <w:rFonts w:ascii="Times New Roman" w:hAnsi="Times New Roman" w:cs="Times New Roman"/>
+          <w:color w:val="000000"/>
+          <w:sz w:val="24"/>
+          <w:szCs w:val="24"/>
+          <w:shd w:val="clear" w:color="auto" w:fill="FFFFFF"/>
+          <w:lang w:val="hu-HU"/>
+        </w:rPr>
+        <w:t xml:space="preserve"> szükségesek, valamint a tapintási rendszerek, melyekkel az kifejtett erő és nyomás mérésére </w:t>
+      </w:r>
+      <w:r>
+        <w:rPr>
+          <w:rFonts w:ascii="Times New Roman" w:hAnsi="Times New Roman" w:cs="Times New Roman"/>
+          <w:color w:val="000000"/>
+          <w:sz w:val="24"/>
+          <w:szCs w:val="24"/>
+          <w:shd w:val="clear" w:color="auto" w:fill="FFFFFF"/>
+          <w:lang w:val="hu-HU"/>
+        </w:rPr>
+        <w:t>szolgálnak</w:t>
+      </w:r>
+      <w:r>
+        <w:rPr>
+          <w:rFonts w:ascii="Times New Roman" w:hAnsi="Times New Roman" w:cs="Times New Roman"/>
+          <w:color w:val="000000"/>
+          <w:sz w:val="24"/>
+          <w:szCs w:val="24"/>
+          <w:shd w:val="clear" w:color="auto" w:fill="FFFFFF"/>
+          <w:lang w:val="hu-HU"/>
+        </w:rPr>
+        <w:t>. Az audió</w:t>
+      </w:r>
+      <w:r>
+        <w:rPr>
+          <w:rFonts w:ascii="Times New Roman" w:hAnsi="Times New Roman" w:cs="Times New Roman"/>
+          <w:color w:val="000000"/>
+          <w:sz w:val="24"/>
+          <w:szCs w:val="24"/>
+          <w:shd w:val="clear" w:color="auto" w:fill="FFFFFF"/>
+          <w:lang w:val="hu-HU"/>
+        </w:rPr>
+        <w:t>-</w:t>
+      </w:r>
+      <w:r>
+        <w:rPr>
+          <w:rFonts w:ascii="Times New Roman" w:hAnsi="Times New Roman" w:cs="Times New Roman"/>
+          <w:color w:val="000000"/>
+          <w:sz w:val="24"/>
+          <w:szCs w:val="24"/>
+          <w:shd w:val="clear" w:color="auto" w:fill="FFFFFF"/>
+          <w:lang w:val="hu-HU"/>
+        </w:rPr>
+        <w:t>rendszerek</w:t>
+      </w:r>
+      <w:r>
+        <w:rPr>
+          <w:rFonts w:ascii="Times New Roman" w:hAnsi="Times New Roman" w:cs="Times New Roman"/>
+          <w:color w:val="000000"/>
+          <w:sz w:val="24"/>
+          <w:szCs w:val="24"/>
+          <w:shd w:val="clear" w:color="auto" w:fill="FFFFFF"/>
+          <w:lang w:val="hu-HU"/>
+        </w:rPr>
+        <w:t xml:space="preserve"> a virtuális tér hangjait generáljak, és segítenek a </w:t>
+      </w:r>
+      <w:r>
+        <w:rPr>
+          <w:rFonts w:ascii="Times New Roman" w:hAnsi="Times New Roman" w:cs="Times New Roman"/>
+          <w:color w:val="000000"/>
+          <w:sz w:val="24"/>
+          <w:szCs w:val="24"/>
+          <w:shd w:val="clear" w:color="auto" w:fill="FFFFFF"/>
+          <w:lang w:val="hu-HU"/>
+        </w:rPr>
+        <w:t>helyzet-meghatározásban</w:t>
+      </w:r>
+      <w:r>
+        <w:rPr>
+          <w:rFonts w:ascii="Times New Roman" w:hAnsi="Times New Roman" w:cs="Times New Roman"/>
+          <w:color w:val="000000"/>
+          <w:sz w:val="24"/>
+          <w:szCs w:val="24"/>
+          <w:shd w:val="clear" w:color="auto" w:fill="FFFFFF"/>
+          <w:lang w:val="hu-HU"/>
+        </w:rPr>
+        <w:t xml:space="preserve">. Számítógép felelős a virtuális térek kigenerálásáért. A megjelenítő eszközök közé sorolhatóak a vizuális kijelzők és virtuális sisakok, ezeken keresztül lepünk be a virtuális </w:t>
+      </w:r>
+      <w:r>
+        <w:rPr>
+          <w:rFonts w:ascii="Times New Roman" w:hAnsi="Times New Roman" w:cs="Times New Roman"/>
+          <w:color w:val="000000"/>
+          <w:sz w:val="24"/>
+          <w:szCs w:val="24"/>
+          <w:shd w:val="clear" w:color="auto" w:fill="FFFFFF"/>
+          <w:lang w:val="hu-HU"/>
+        </w:rPr>
+        <w:t>világba</w:t>
+      </w:r>
+      <w:r>
+        <w:rPr>
+          <w:rFonts w:ascii="Times New Roman" w:hAnsi="Times New Roman" w:cs="Times New Roman"/>
+          <w:color w:val="000000"/>
+          <w:sz w:val="24"/>
+          <w:szCs w:val="24"/>
+          <w:shd w:val="clear" w:color="auto" w:fill="FFFFFF"/>
+          <w:lang w:val="hu-HU"/>
+        </w:rPr>
+        <w:t>.</w:t>
       </w:r>
     </w:p>
     <w:p>
@@ -529,40 +760,73 @@
           <w:shd w:val="clear" w:color="auto" w:fill="FFFFFF"/>
           <w:lang w:val="hu-HU"/>
         </w:rPr>
-        <w:t>Az új technológia neve augmented reality (késöbbiekben AR), vagy masképpen kiterjesztett valóság, ami elhalványítja a határokat a valódi és a virtuális világ között</w:t>
-      </w:r>
-      <w:r>
-        <w:rPr>
-          <w:rFonts w:ascii="Times New Roman" w:hAnsi="Times New Roman" w:cs="Times New Roman"/>
-          <w:color w:val="333333"/>
-          <w:sz w:val="24"/>
-          <w:szCs w:val="24"/>
-          <w:shd w:val="clear" w:color="auto" w:fill="FFFFFF"/>
-          <w:lang w:val="hu-HU"/>
-        </w:rPr>
-        <w:t>, kibővitve azt amit, latunk, hallunk vagy éppen szagolunk</w:t>
-      </w:r>
-      <w:r>
-        <w:rPr>
-          <w:rFonts w:ascii="Times New Roman" w:hAnsi="Times New Roman" w:cs="Times New Roman"/>
-          <w:color w:val="333333"/>
-          <w:sz w:val="24"/>
-          <w:szCs w:val="24"/>
-          <w:shd w:val="clear" w:color="auto" w:fill="FFFFFF"/>
-          <w:lang w:val="hu-HU"/>
-        </w:rPr>
-        <w:t xml:space="preserve">. </w:t>
-      </w:r>
-      <w:r>
-        <w:rPr>
-          <w:rFonts w:ascii="Times New Roman" w:hAnsi="Times New Roman" w:cs="Times New Roman"/>
-          <w:color w:val="333333"/>
-          <w:sz w:val="24"/>
-          <w:szCs w:val="24"/>
-          <w:shd w:val="clear" w:color="auto" w:fill="FFFFFF"/>
-          <w:lang w:val="hu-HU"/>
-        </w:rPr>
-        <w:t>Például szétnézünk telefonunk kamérájával egy téren és az megmutatja a közelünkben levő kávézok listáját, fontosabb fellelhető látnivalókat, esetleg azok rövid leírását.</w:t>
+        <w:t>Az új technológia neve augmented reality (későbbiekben AR), vagy másképpen kiterjesztett valóság, ami elhalványítja a határokat a valódi és a virtuális világ között, kibővítve</w:t>
+      </w:r>
+      <w:r>
+        <w:rPr>
+          <w:rFonts w:ascii="Times New Roman" w:hAnsi="Times New Roman" w:cs="Times New Roman"/>
+          <w:color w:val="333333"/>
+          <w:sz w:val="24"/>
+          <w:szCs w:val="24"/>
+          <w:shd w:val="clear" w:color="auto" w:fill="FFFFFF"/>
+          <w:lang w:val="hu-HU"/>
+        </w:rPr>
+        <w:t>,</w:t>
+      </w:r>
+      <w:r>
+        <w:rPr>
+          <w:rFonts w:ascii="Times New Roman" w:hAnsi="Times New Roman" w:cs="Times New Roman"/>
+          <w:color w:val="333333"/>
+          <w:sz w:val="24"/>
+          <w:szCs w:val="24"/>
+          <w:shd w:val="clear" w:color="auto" w:fill="FFFFFF"/>
+          <w:lang w:val="hu-HU"/>
+        </w:rPr>
+        <w:t xml:space="preserve"> </w:t>
+      </w:r>
+      <w:r>
+        <w:rPr>
+          <w:rFonts w:ascii="Times New Roman" w:hAnsi="Times New Roman" w:cs="Times New Roman"/>
+          <w:color w:val="333333"/>
+          <w:sz w:val="24"/>
+          <w:szCs w:val="24"/>
+          <w:shd w:val="clear" w:color="auto" w:fill="FFFFFF"/>
+          <w:lang w:val="hu-HU"/>
+        </w:rPr>
+        <w:t>amit</w:t>
+      </w:r>
+      <w:r>
+        <w:rPr>
+          <w:rFonts w:ascii="Times New Roman" w:hAnsi="Times New Roman" w:cs="Times New Roman"/>
+          <w:color w:val="333333"/>
+          <w:sz w:val="24"/>
+          <w:szCs w:val="24"/>
+          <w:shd w:val="clear" w:color="auto" w:fill="FFFFFF"/>
+          <w:lang w:val="hu-HU"/>
+        </w:rPr>
+        <w:t xml:space="preserve"> latunk, hallunk vagy éppen szagolunk. Például szétnézünk telefonunk kamerájával egy téren és az megmutatja</w:t>
+      </w:r>
+      <w:r>
+        <w:rPr>
+          <w:rFonts w:ascii="Times New Roman" w:hAnsi="Times New Roman" w:cs="Times New Roman"/>
+          <w:color w:val="333333"/>
+          <w:sz w:val="24"/>
+          <w:szCs w:val="24"/>
+          <w:shd w:val="clear" w:color="auto" w:fill="FFFFFF"/>
+          <w:lang w:val="hu-HU"/>
+        </w:rPr>
+        <w:t>,</w:t>
+      </w:r>
+      <w:r>
+        <w:rPr>
+          <w:rFonts w:ascii="Times New Roman" w:hAnsi="Times New Roman" w:cs="Times New Roman"/>
+          <w:color w:val="333333"/>
+          <w:sz w:val="24"/>
+          <w:szCs w:val="24"/>
+          <w:shd w:val="clear" w:color="auto" w:fill="FFFFFF"/>
+          <w:lang w:val="hu-HU"/>
+        </w:rPr>
+        <w:t xml:space="preserve"> a közelünkben levő kávézok listáját, fontosabb fellelhető látnivalókat, esetleg azok rövid leírását.</w:t>
       </w:r>
     </w:p>
     <w:p>
@@ -607,7 +871,51 @@
           <w:shd w:val="clear" w:color="auto" w:fill="FFFFFF"/>
           <w:lang w:val="hu-HU"/>
         </w:rPr>
-        <w:t>Az augmented reality első verziója a 2000-es évek elejére tehető és az első prototípus tömege meghaladta a 15 kilogrammot is. A rendszer magába foglalt egy hordoható számítógépet, kamerát, helyzetmeghatározó eszközöket és virtuális sisakot.</w:t>
+        <w:t xml:space="preserve">Az augmented reality első verziója a 2000-es évek elejére tehető és az első prototípus tömege meghaladta a 15 kilogrammot is. A rendszer magába foglalt egy </w:t>
+      </w:r>
+      <w:r>
+        <w:rPr>
+          <w:rFonts w:ascii="Times New Roman" w:hAnsi="Times New Roman" w:cs="Times New Roman"/>
+          <w:color w:val="333333"/>
+          <w:sz w:val="24"/>
+          <w:szCs w:val="24"/>
+          <w:shd w:val="clear" w:color="auto" w:fill="FFFFFF"/>
+          <w:lang w:val="hu-HU"/>
+        </w:rPr>
+        <w:t>hordozható</w:t>
+      </w:r>
+      <w:r>
+        <w:rPr>
+          <w:rFonts w:ascii="Times New Roman" w:hAnsi="Times New Roman" w:cs="Times New Roman"/>
+          <w:color w:val="333333"/>
+          <w:sz w:val="24"/>
+          <w:szCs w:val="24"/>
+          <w:shd w:val="clear" w:color="auto" w:fill="FFFFFF"/>
+          <w:lang w:val="hu-HU"/>
+        </w:rPr>
+        <w:t xml:space="preserve"> számítógépet, kamerát, </w:t>
+      </w:r>
+      <w:r>
+        <w:rPr>
+          <w:rFonts w:ascii="Times New Roman" w:hAnsi="Times New Roman" w:cs="Times New Roman"/>
+          <w:color w:val="333333"/>
+          <w:sz w:val="24"/>
+          <w:szCs w:val="24"/>
+          <w:shd w:val="clear" w:color="auto" w:fill="FFFFFF"/>
+          <w:lang w:val="hu-HU"/>
+        </w:rPr>
+        <w:t>helyzet-meghatározó</w:t>
+      </w:r>
+      <w:r>
+        <w:rPr>
+          <w:rFonts w:ascii="Times New Roman" w:hAnsi="Times New Roman" w:cs="Times New Roman"/>
+          <w:color w:val="333333"/>
+          <w:sz w:val="24"/>
+          <w:szCs w:val="24"/>
+          <w:shd w:val="clear" w:color="auto" w:fill="FFFFFF"/>
+          <w:lang w:val="hu-HU"/>
+        </w:rPr>
+        <w:t xml:space="preserve"> eszközöket és virtuális sisakot.</w:t>
       </w:r>
     </w:p>
     <w:p>
@@ -631,7 +939,29 @@
           <w:lang w:val="hu-HU"/>
         </w:rPr>
         <w:tab/>
-        <w:t>Maga a fogalom megjelenése az 1990-es évek elejére nyúlik vissza és Thomas Caudell nevéhez köthető, aki akkoriban Boeing-alkamazott volt, kesőbb pedig könyvében írt a technológiáról.</w:t>
+        <w:t xml:space="preserve">Maga a fogalom megjelenése az 1990-es évek elejére nyúlik vissza és Thomas Caudell nevéhez köthető, aki akkoriban Boeing-alkamazott volt, </w:t>
+      </w:r>
+      <w:r>
+        <w:rPr>
+          <w:rFonts w:ascii="Times New Roman" w:hAnsi="Times New Roman" w:cs="Times New Roman"/>
+          <w:color w:val="333333"/>
+          <w:sz w:val="24"/>
+          <w:szCs w:val="24"/>
+          <w:shd w:val="clear" w:color="auto" w:fill="FFFFFF"/>
+          <w:lang w:val="hu-HU"/>
+        </w:rPr>
+        <w:t>később</w:t>
+      </w:r>
+      <w:r>
+        <w:rPr>
+          <w:rFonts w:ascii="Times New Roman" w:hAnsi="Times New Roman" w:cs="Times New Roman"/>
+          <w:color w:val="333333"/>
+          <w:sz w:val="24"/>
+          <w:szCs w:val="24"/>
+          <w:shd w:val="clear" w:color="auto" w:fill="FFFFFF"/>
+          <w:lang w:val="hu-HU"/>
+        </w:rPr>
+        <w:t xml:space="preserve"> pedig könyvében írt a technológiáról.</w:t>
       </w:r>
     </w:p>
     <w:p>
@@ -777,7 +1107,29 @@
           <w:shd w:val="clear" w:color="auto" w:fill="FFFFFF"/>
           <w:lang w:val="hu-HU"/>
         </w:rPr>
-        <w:t>gjelenített objektumok között találunk egyszerű ábrákat, de az is előfordul, hogy bonyolult, animált 3 dimenziós modelleket jelenítűnk meg.</w:t>
+        <w:t xml:space="preserve">gjelenített objektumok között találunk egyszerű ábrákat, de az is előfordul, hogy bonyolult, animált 3 dimenziós modelleket </w:t>
+      </w:r>
+      <w:r>
+        <w:rPr>
+          <w:rFonts w:ascii="Times New Roman" w:hAnsi="Times New Roman" w:cs="Times New Roman"/>
+          <w:color w:val="333333"/>
+          <w:sz w:val="24"/>
+          <w:szCs w:val="24"/>
+          <w:shd w:val="clear" w:color="auto" w:fill="FFFFFF"/>
+          <w:lang w:val="hu-HU"/>
+        </w:rPr>
+        <w:t>jelenítünk</w:t>
+      </w:r>
+      <w:r>
+        <w:rPr>
+          <w:rFonts w:ascii="Times New Roman" w:hAnsi="Times New Roman" w:cs="Times New Roman"/>
+          <w:color w:val="333333"/>
+          <w:sz w:val="24"/>
+          <w:szCs w:val="24"/>
+          <w:shd w:val="clear" w:color="auto" w:fill="FFFFFF"/>
+          <w:lang w:val="hu-HU"/>
+        </w:rPr>
+        <w:t xml:space="preserve"> meg.</w:t>
       </w:r>
     </w:p>
     <w:p>
@@ -838,7 +1190,42 @@
           <w:shd w:val="clear" w:color="auto" w:fill="FFFFFF"/>
           <w:lang w:val="hu-HU"/>
         </w:rPr>
-        <w:t>pvető elemei:</w:t>
+        <w:t>pvető elemei</w:t>
+      </w:r>
+      <w:r>
+        <w:rPr>
+          <w:rFonts w:cstheme="minorHAnsi"/>
+          <w:b/>
+          <w:color w:val="333333"/>
+          <w:sz w:val="28"/>
+          <w:szCs w:val="28"/>
+          <w:shd w:val="clear" w:color="auto" w:fill="FFFFFF"/>
+          <w:lang w:val="hu-HU"/>
+        </w:rPr>
+        <w:t xml:space="preserve"> </w:t>
+      </w:r>
+      <w:r>
+        <w:rPr>
+          <w:rFonts w:ascii="Times New Roman" w:hAnsi="Times New Roman" w:cs="Times New Roman"/>
+          <w:color w:val="333333"/>
+          <w:sz w:val="24"/>
+          <w:szCs w:val="24"/>
+          <w:shd w:val="clear" w:color="auto" w:fill="FFFFFF"/>
+          <w:lang w:val="hu-HU"/>
+        </w:rPr>
+        <w:t>[5]</w:t>
+      </w:r>
+      <w:r>
+        <w:rPr>
+          <w:rFonts w:cstheme="minorHAnsi"/>
+          <w:b/>
+          <w:color w:val="333333"/>
+          <w:sz w:val="28"/>
+          <w:szCs w:val="28"/>
+          <w:shd w:val="clear" w:color="auto" w:fill="FFFFFF"/>
+          <w:lang w:val="hu-HU"/>
+        </w:rPr>
+        <w:t>:</w:t>
       </w:r>
     </w:p>
     <w:p>
@@ -1041,7 +1428,73 @@
           <w:shd w:val="clear" w:color="auto" w:fill="FFFFFF"/>
           <w:lang w:val="hu-HU"/>
         </w:rPr>
-        <w:t>[5]</w:t>
+        <w:t>Az okostelefonok általában rendelkeznek ezekkel az elemekkel, beleértve</w:t>
+      </w:r>
+      <w:r>
+        <w:rPr>
+          <w:rFonts w:ascii="Times New Roman" w:hAnsi="Times New Roman" w:cs="Times New Roman"/>
+          <w:color w:val="333333"/>
+          <w:sz w:val="24"/>
+          <w:szCs w:val="24"/>
+          <w:shd w:val="clear" w:color="auto" w:fill="FFFFFF"/>
+          <w:lang w:val="hu-HU"/>
+        </w:rPr>
+        <w:t xml:space="preserve"> a </w:t>
+      </w:r>
+      <w:r>
+        <w:rPr>
+          <w:rFonts w:ascii="Times New Roman" w:hAnsi="Times New Roman" w:cs="Times New Roman"/>
+          <w:color w:val="333333"/>
+          <w:sz w:val="24"/>
+          <w:szCs w:val="24"/>
+          <w:shd w:val="clear" w:color="auto" w:fill="FFFFFF"/>
+          <w:lang w:val="hu-HU"/>
+        </w:rPr>
+        <w:t>kamerát</w:t>
+      </w:r>
+      <w:r>
+        <w:rPr>
+          <w:rFonts w:ascii="Times New Roman" w:hAnsi="Times New Roman" w:cs="Times New Roman"/>
+          <w:color w:val="333333"/>
+          <w:sz w:val="24"/>
+          <w:szCs w:val="24"/>
+          <w:shd w:val="clear" w:color="auto" w:fill="FFFFFF"/>
+          <w:lang w:val="hu-HU"/>
+        </w:rPr>
+        <w:t xml:space="preserve">, </w:t>
+      </w:r>
+      <w:r>
+        <w:rPr>
+          <w:rFonts w:ascii="Times New Roman" w:hAnsi="Times New Roman" w:cs="Times New Roman"/>
+          <w:color w:val="333333"/>
+          <w:sz w:val="24"/>
+          <w:szCs w:val="24"/>
+          <w:shd w:val="clear" w:color="auto" w:fill="FFFFFF"/>
+          <w:lang w:val="hu-HU"/>
+        </w:rPr>
+        <w:t>mikro elektromechanikus</w:t>
+      </w:r>
+      <w:r>
+        <w:rPr>
+          <w:rFonts w:ascii="Times New Roman" w:hAnsi="Times New Roman" w:cs="Times New Roman"/>
+          <w:color w:val="333333"/>
+          <w:sz w:val="24"/>
+          <w:szCs w:val="24"/>
+          <w:shd w:val="clear" w:color="auto" w:fill="FFFFFF"/>
+          <w:lang w:val="hu-HU"/>
+        </w:rPr>
+        <w:t xml:space="preserve"> szenzorokat, </w:t>
+      </w:r>
+      <w:r>
+        <w:rPr>
+          <w:rFonts w:ascii="Times New Roman" w:hAnsi="Times New Roman" w:cs="Times New Roman"/>
+          <w:color w:val="333333"/>
+          <w:sz w:val="24"/>
+          <w:szCs w:val="24"/>
+          <w:shd w:val="clear" w:color="auto" w:fill="FFFFFF"/>
+          <w:lang w:val="hu-HU"/>
+        </w:rPr>
+        <w:t>úgymint</w:t>
       </w:r>
       <w:r>
         <w:rPr>
@@ -1063,18 +1516,40 @@
           <w:shd w:val="clear" w:color="auto" w:fill="FFFFFF"/>
           <w:lang w:val="hu-HU"/>
         </w:rPr>
-        <w:t>Az okostelefonok általában rendelkeznek ezekkel az elemekkel, beleértve</w:t>
-      </w:r>
-      <w:r>
-        <w:rPr>
-          <w:rFonts w:ascii="Times New Roman" w:hAnsi="Times New Roman" w:cs="Times New Roman"/>
-          <w:color w:val="333333"/>
-          <w:sz w:val="24"/>
-          <w:szCs w:val="24"/>
-          <w:shd w:val="clear" w:color="auto" w:fill="FFFFFF"/>
-          <w:lang w:val="hu-HU"/>
-        </w:rPr>
-        <w:t xml:space="preserve"> a kamérát, mikroelektromechanikus szenzorokat, ugymint gps, gyorsulásmérő, iránytű, ezáltal alkalmassá téve őket az AR technologia alkalmazására.</w:t>
+        <w:t>GPS</w:t>
+      </w:r>
+      <w:r>
+        <w:rPr>
+          <w:rFonts w:ascii="Times New Roman" w:hAnsi="Times New Roman" w:cs="Times New Roman"/>
+          <w:color w:val="333333"/>
+          <w:sz w:val="24"/>
+          <w:szCs w:val="24"/>
+          <w:shd w:val="clear" w:color="auto" w:fill="FFFFFF"/>
+          <w:lang w:val="hu-HU"/>
+        </w:rPr>
+        <w:t xml:space="preserve">, gyorsulásmérő, iránytű, ezáltal alkalmassá téve őket az AR </w:t>
+      </w:r>
+      <w:r>
+        <w:rPr>
+          <w:rFonts w:ascii="Times New Roman" w:hAnsi="Times New Roman" w:cs="Times New Roman"/>
+          <w:color w:val="333333"/>
+          <w:sz w:val="24"/>
+          <w:szCs w:val="24"/>
+          <w:shd w:val="clear" w:color="auto" w:fill="FFFFFF"/>
+          <w:lang w:val="hu-HU"/>
+        </w:rPr>
+        <w:t>technológia</w:t>
+      </w:r>
+      <w:r>
+        <w:rPr>
+          <w:rFonts w:ascii="Times New Roman" w:hAnsi="Times New Roman" w:cs="Times New Roman"/>
+          <w:color w:val="333333"/>
+          <w:sz w:val="24"/>
+          <w:szCs w:val="24"/>
+          <w:shd w:val="clear" w:color="auto" w:fill="FFFFFF"/>
+          <w:lang w:val="hu-HU"/>
+        </w:rPr>
+        <w:t xml:space="preserve"> alkalmazására.</w:t>
       </w:r>
     </w:p>
     <w:p>
@@ -1163,7 +1638,117 @@
           <w:shd w:val="clear" w:color="auto" w:fill="FFFFFF"/>
           <w:lang w:val="hu-HU"/>
         </w:rPr>
-        <w:t>Az AR rendszerek, első és alapvető összetevője a kamera, ezen keresztül érzékeljük a minket körülvevő világot, olvassuk be a különböző jeleket és markereket. Az okostelefonok nagylátószögű kamérájuk révén alkalmasak erre a feladatra, de létezenek más speciális kamérákat használó AR rendszerek is.</w:t>
+        <w:t xml:space="preserve">Az AR </w:t>
+      </w:r>
+      <w:r>
+        <w:rPr>
+          <w:rFonts w:ascii="Times New Roman" w:hAnsi="Times New Roman" w:cs="Times New Roman"/>
+          <w:color w:val="333333"/>
+          <w:sz w:val="24"/>
+          <w:szCs w:val="24"/>
+          <w:shd w:val="clear" w:color="auto" w:fill="FFFFFF"/>
+          <w:lang w:val="hu-HU"/>
+        </w:rPr>
+        <w:t>rendszerek</w:t>
+      </w:r>
+      <w:r>
+        <w:rPr>
+          <w:rFonts w:ascii="Times New Roman" w:hAnsi="Times New Roman" w:cs="Times New Roman"/>
+          <w:color w:val="333333"/>
+          <w:sz w:val="24"/>
+          <w:szCs w:val="24"/>
+          <w:shd w:val="clear" w:color="auto" w:fill="FFFFFF"/>
+          <w:lang w:val="hu-HU"/>
+        </w:rPr>
+        <w:t xml:space="preserve">, első és alapvető összetevője a kamera, ezen keresztül érzékeljük a minket körülvevő világot, olvassuk be a különböző jeleket és markereket. Az okostelefonok </w:t>
+      </w:r>
+      <w:r>
+        <w:rPr>
+          <w:rFonts w:ascii="Times New Roman" w:hAnsi="Times New Roman" w:cs="Times New Roman"/>
+          <w:color w:val="333333"/>
+          <w:sz w:val="24"/>
+          <w:szCs w:val="24"/>
+          <w:shd w:val="clear" w:color="auto" w:fill="FFFFFF"/>
+          <w:lang w:val="hu-HU"/>
+        </w:rPr>
+        <w:t>nagy látószögű</w:t>
+      </w:r>
+      <w:r>
+        <w:rPr>
+          <w:rFonts w:ascii="Times New Roman" w:hAnsi="Times New Roman" w:cs="Times New Roman"/>
+          <w:color w:val="333333"/>
+          <w:sz w:val="24"/>
+          <w:szCs w:val="24"/>
+          <w:shd w:val="clear" w:color="auto" w:fill="FFFFFF"/>
+          <w:lang w:val="hu-HU"/>
+        </w:rPr>
+        <w:t xml:space="preserve"> </w:t>
+      </w:r>
+      <w:r>
+        <w:rPr>
+          <w:rFonts w:ascii="Times New Roman" w:hAnsi="Times New Roman" w:cs="Times New Roman"/>
+          <w:color w:val="333333"/>
+          <w:sz w:val="24"/>
+          <w:szCs w:val="24"/>
+          <w:shd w:val="clear" w:color="auto" w:fill="FFFFFF"/>
+          <w:lang w:val="hu-HU"/>
+        </w:rPr>
+        <w:t>kamerájuk</w:t>
+      </w:r>
+      <w:r>
+        <w:rPr>
+          <w:rFonts w:ascii="Times New Roman" w:hAnsi="Times New Roman" w:cs="Times New Roman"/>
+          <w:color w:val="333333"/>
+          <w:sz w:val="24"/>
+          <w:szCs w:val="24"/>
+          <w:shd w:val="clear" w:color="auto" w:fill="FFFFFF"/>
+          <w:lang w:val="hu-HU"/>
+        </w:rPr>
+        <w:t xml:space="preserve"> révén alkalmasak erre a feladatra, de </w:t>
+      </w:r>
+      <w:r>
+        <w:rPr>
+          <w:rFonts w:ascii="Times New Roman" w:hAnsi="Times New Roman" w:cs="Times New Roman"/>
+          <w:color w:val="333333"/>
+          <w:sz w:val="24"/>
+          <w:szCs w:val="24"/>
+          <w:shd w:val="clear" w:color="auto" w:fill="FFFFFF"/>
+          <w:lang w:val="hu-HU"/>
+        </w:rPr>
+        <w:t>léteznek</w:t>
+      </w:r>
+      <w:r>
+        <w:rPr>
+          <w:rFonts w:ascii="Times New Roman" w:hAnsi="Times New Roman" w:cs="Times New Roman"/>
+          <w:color w:val="333333"/>
+          <w:sz w:val="24"/>
+          <w:szCs w:val="24"/>
+          <w:shd w:val="clear" w:color="auto" w:fill="FFFFFF"/>
+          <w:lang w:val="hu-HU"/>
+        </w:rPr>
+        <w:t xml:space="preserve"> más speciális </w:t>
+      </w:r>
+      <w:r>
+        <w:rPr>
+          <w:rFonts w:ascii="Times New Roman" w:hAnsi="Times New Roman" w:cs="Times New Roman"/>
+          <w:color w:val="333333"/>
+          <w:sz w:val="24"/>
+          <w:szCs w:val="24"/>
+          <w:shd w:val="clear" w:color="auto" w:fill="FFFFFF"/>
+          <w:lang w:val="hu-HU"/>
+        </w:rPr>
+        <w:t>kamerákat</w:t>
+      </w:r>
+      <w:r>
+        <w:rPr>
+          <w:rFonts w:ascii="Times New Roman" w:hAnsi="Times New Roman" w:cs="Times New Roman"/>
+          <w:color w:val="333333"/>
+          <w:sz w:val="24"/>
+          <w:szCs w:val="24"/>
+          <w:shd w:val="clear" w:color="auto" w:fill="FFFFFF"/>
+          <w:lang w:val="hu-HU"/>
+        </w:rPr>
+        <w:t xml:space="preserve"> használó AR rendszerek is.</w:t>
       </w:r>
     </w:p>
     <w:p>
@@ -1226,40 +1811,73 @@
           <w:shd w:val="clear" w:color="auto" w:fill="FFFFFF"/>
           <w:lang w:val="hu-HU"/>
         </w:rPr>
-        <w:t>Második legfontossabb alkotóelem a processzor, hiszen ez végzi a különböző képfeldolgozó algoritmusokat, képeket, jeleket, formákat ismer fel, valamin</w:t>
-      </w:r>
-      <w:r>
-        <w:rPr>
-          <w:rFonts w:ascii="Times New Roman" w:hAnsi="Times New Roman" w:cs="Times New Roman"/>
-          <w:color w:val="333333"/>
-          <w:sz w:val="24"/>
-          <w:szCs w:val="24"/>
-          <w:shd w:val="clear" w:color="auto" w:fill="FFFFFF"/>
-          <w:lang w:val="hu-HU"/>
-        </w:rPr>
-        <w:t>t különbőző egyébb számításo el</w:t>
-      </w:r>
-      <w:r>
-        <w:rPr>
-          <w:rFonts w:ascii="Times New Roman" w:hAnsi="Times New Roman" w:cs="Times New Roman"/>
-          <w:color w:val="333333"/>
-          <w:sz w:val="24"/>
-          <w:szCs w:val="24"/>
-          <w:shd w:val="clear" w:color="auto" w:fill="FFFFFF"/>
-          <w:lang w:val="hu-HU"/>
-        </w:rPr>
-        <w:t>végez</w:t>
-      </w:r>
-      <w:r>
-        <w:rPr>
-          <w:rFonts w:ascii="Times New Roman" w:hAnsi="Times New Roman" w:cs="Times New Roman"/>
-          <w:color w:val="333333"/>
-          <w:sz w:val="24"/>
-          <w:szCs w:val="24"/>
-          <w:shd w:val="clear" w:color="auto" w:fill="FFFFFF"/>
-          <w:lang w:val="hu-HU"/>
-        </w:rPr>
-        <w:t>ésére kell alkalmas legyen. Fontos megjegyezni, hogy az AR rendszerek legtöbbször erőforrásigényes számításokat is kell végezzenek, így nem árt ha korszerű processzorral dolgozunk.</w:t>
+        <w:t>Második legfontosabb alkotóelem a processzor, hiszen ez végzi a különböző képfeldolgozó algoritmusokat, képeket, jeleket, formákat ismer fel, valamint különböző egyéb számítások elvégezésére kell</w:t>
+      </w:r>
+      <w:r>
+        <w:rPr>
+          <w:rFonts w:ascii="Times New Roman" w:hAnsi="Times New Roman" w:cs="Times New Roman"/>
+          <w:color w:val="333333"/>
+          <w:sz w:val="24"/>
+          <w:szCs w:val="24"/>
+          <w:shd w:val="clear" w:color="auto" w:fill="FFFFFF"/>
+          <w:lang w:val="hu-HU"/>
+        </w:rPr>
+        <w:t>, hogy</w:t>
+      </w:r>
+      <w:r>
+        <w:rPr>
+          <w:rFonts w:ascii="Times New Roman" w:hAnsi="Times New Roman" w:cs="Times New Roman"/>
+          <w:color w:val="333333"/>
+          <w:sz w:val="24"/>
+          <w:szCs w:val="24"/>
+          <w:shd w:val="clear" w:color="auto" w:fill="FFFFFF"/>
+          <w:lang w:val="hu-HU"/>
+        </w:rPr>
+        <w:t xml:space="preserve"> alkalmas legyen. Fontos megjegyezni, hogy az AR rendszerek legtöbbször erőforrás-igényes számításokat is kell</w:t>
+      </w:r>
+      <w:r>
+        <w:rPr>
+          <w:rFonts w:ascii="Times New Roman" w:hAnsi="Times New Roman" w:cs="Times New Roman"/>
+          <w:color w:val="333333"/>
+          <w:sz w:val="24"/>
+          <w:szCs w:val="24"/>
+          <w:shd w:val="clear" w:color="auto" w:fill="FFFFFF"/>
+          <w:lang w:val="hu-HU"/>
+        </w:rPr>
+        <w:t>, hogy</w:t>
+      </w:r>
+      <w:r>
+        <w:rPr>
+          <w:rFonts w:ascii="Times New Roman" w:hAnsi="Times New Roman" w:cs="Times New Roman"/>
+          <w:color w:val="333333"/>
+          <w:sz w:val="24"/>
+          <w:szCs w:val="24"/>
+          <w:shd w:val="clear" w:color="auto" w:fill="FFFFFF"/>
+          <w:lang w:val="hu-HU"/>
+        </w:rPr>
+        <w:t xml:space="preserve"> végezzenek, így nem árt</w:t>
+      </w:r>
+      <w:r>
+        <w:rPr>
+          <w:rFonts w:ascii="Times New Roman" w:hAnsi="Times New Roman" w:cs="Times New Roman"/>
+          <w:color w:val="333333"/>
+          <w:sz w:val="24"/>
+          <w:szCs w:val="24"/>
+          <w:shd w:val="clear" w:color="auto" w:fill="FFFFFF"/>
+          <w:lang w:val="hu-HU"/>
+        </w:rPr>
+        <w:t>,</w:t>
+      </w:r>
+      <w:r>
+        <w:rPr>
+          <w:rFonts w:ascii="Times New Roman" w:hAnsi="Times New Roman" w:cs="Times New Roman"/>
+          <w:color w:val="333333"/>
+          <w:sz w:val="24"/>
+          <w:szCs w:val="24"/>
+          <w:shd w:val="clear" w:color="auto" w:fill="FFFFFF"/>
+          <w:lang w:val="hu-HU"/>
+        </w:rPr>
+        <w:t xml:space="preserve"> ha korszerű processzorral dolgozunk.</w:t>
       </w:r>
     </w:p>
     <w:p>
@@ -1322,18 +1940,128 @@
           <w:shd w:val="clear" w:color="auto" w:fill="FFFFFF"/>
           <w:lang w:val="hu-HU"/>
         </w:rPr>
-        <w:t>AR rendszerek esetén szükség van valamilyen helymeghatározó rendszerre, hogy tudjuk, hogy pontosan be tudjuk mérni saját és eszközünk helyzetét. Okostelefonok legtöbbször rendelekznek beépített GPS-el, iránytűvel és 6 szabadságfokot lehetővé tevő gyorsulásmérővel és gyroszkoppal, melynek kö</w:t>
-      </w:r>
-      <w:r>
-        <w:rPr>
-          <w:rFonts w:ascii="Times New Roman" w:hAnsi="Times New Roman" w:cs="Times New Roman"/>
-          <w:color w:val="333333"/>
-          <w:sz w:val="24"/>
-          <w:szCs w:val="24"/>
-          <w:shd w:val="clear" w:color="auto" w:fill="FFFFFF"/>
-          <w:lang w:val="hu-HU"/>
-        </w:rPr>
-        <w:t>szönhetöen pontosan meghatározható a telefon helyzete és orientációja. Ezen adatok alapján pontosan kiszámítható, hogy merre nézünk, mit látunk mobiltelefonunk kaméráján keresztül.</w:t>
+        <w:t xml:space="preserve">AR rendszerek esetén szükség van valamilyen helymeghatározó rendszerre, hogy tudjuk, hogy pontosan be tudjuk mérni saját és eszközünk helyzetét. Okostelefonok legtöbbször </w:t>
+      </w:r>
+      <w:r>
+        <w:rPr>
+          <w:rFonts w:ascii="Times New Roman" w:hAnsi="Times New Roman" w:cs="Times New Roman"/>
+          <w:color w:val="333333"/>
+          <w:sz w:val="24"/>
+          <w:szCs w:val="24"/>
+          <w:shd w:val="clear" w:color="auto" w:fill="FFFFFF"/>
+          <w:lang w:val="hu-HU"/>
+        </w:rPr>
+        <w:t>rendelkeznek</w:t>
+      </w:r>
+      <w:r>
+        <w:rPr>
+          <w:rFonts w:ascii="Times New Roman" w:hAnsi="Times New Roman" w:cs="Times New Roman"/>
+          <w:color w:val="333333"/>
+          <w:sz w:val="24"/>
+          <w:szCs w:val="24"/>
+          <w:shd w:val="clear" w:color="auto" w:fill="FFFFFF"/>
+          <w:lang w:val="hu-HU"/>
+        </w:rPr>
+        <w:t xml:space="preserve"> beépített GPS-el, iránytűvel és 6 szabadságfokot lehetővé tevő gyorsulásmérővel és </w:t>
+      </w:r>
+      <w:r>
+        <w:rPr>
+          <w:rFonts w:ascii="Times New Roman" w:hAnsi="Times New Roman" w:cs="Times New Roman"/>
+          <w:color w:val="333333"/>
+          <w:sz w:val="24"/>
+          <w:szCs w:val="24"/>
+          <w:shd w:val="clear" w:color="auto" w:fill="FFFFFF"/>
+          <w:lang w:val="hu-HU"/>
+        </w:rPr>
+        <w:t>giroszkó</w:t>
+      </w:r>
+      <w:r>
+        <w:rPr>
+          <w:rFonts w:ascii="Times New Roman" w:hAnsi="Times New Roman" w:cs="Times New Roman"/>
+          <w:color w:val="333333"/>
+          <w:sz w:val="24"/>
+          <w:szCs w:val="24"/>
+          <w:shd w:val="clear" w:color="auto" w:fill="FFFFFF"/>
+          <w:lang w:val="hu-HU"/>
+        </w:rPr>
+        <w:t>ppal</w:t>
+      </w:r>
+      <w:r>
+        <w:rPr>
+          <w:rFonts w:ascii="Times New Roman" w:hAnsi="Times New Roman" w:cs="Times New Roman"/>
+          <w:color w:val="333333"/>
+          <w:sz w:val="24"/>
+          <w:szCs w:val="24"/>
+          <w:shd w:val="clear" w:color="auto" w:fill="FFFFFF"/>
+          <w:lang w:val="hu-HU"/>
+        </w:rPr>
+        <w:t xml:space="preserve">, melynek </w:t>
+      </w:r>
+      <w:r>
+        <w:rPr>
+          <w:rFonts w:ascii="Times New Roman" w:hAnsi="Times New Roman" w:cs="Times New Roman"/>
+          <w:color w:val="333333"/>
+          <w:sz w:val="24"/>
+          <w:szCs w:val="24"/>
+          <w:shd w:val="clear" w:color="auto" w:fill="FFFFFF"/>
+          <w:lang w:val="hu-HU"/>
+        </w:rPr>
+        <w:t>köszönhetően</w:t>
+      </w:r>
+      <w:r>
+        <w:rPr>
+          <w:rFonts w:ascii="Times New Roman" w:hAnsi="Times New Roman" w:cs="Times New Roman"/>
+          <w:color w:val="333333"/>
+          <w:sz w:val="24"/>
+          <w:szCs w:val="24"/>
+          <w:shd w:val="clear" w:color="auto" w:fill="FFFFFF"/>
+          <w:lang w:val="hu-HU"/>
+        </w:rPr>
+        <w:t xml:space="preserve"> pontosan meghatározható a telefon helyzete és orientációja. Ezen adatok alapján </w:t>
+      </w:r>
+      <w:r>
+        <w:rPr>
+          <w:rFonts w:ascii="Times New Roman" w:hAnsi="Times New Roman" w:cs="Times New Roman"/>
+          <w:color w:val="333333"/>
+          <w:sz w:val="24"/>
+          <w:szCs w:val="24"/>
+          <w:shd w:val="clear" w:color="auto" w:fill="FFFFFF"/>
+          <w:lang w:val="hu-HU"/>
+        </w:rPr>
+        <w:t>pontosan</w:t>
+      </w:r>
+      <w:r>
+        <w:rPr>
+          <w:rFonts w:ascii="Times New Roman" w:hAnsi="Times New Roman" w:cs="Times New Roman"/>
+          <w:color w:val="333333"/>
+          <w:sz w:val="24"/>
+          <w:szCs w:val="24"/>
+          <w:shd w:val="clear" w:color="auto" w:fill="FFFFFF"/>
+          <w:lang w:val="hu-HU"/>
+        </w:rPr>
+        <w:t xml:space="preserve"> kiszámítható, hogy merre nézünk, mit látunk mobiltelefonunk </w:t>
+      </w:r>
+      <w:r>
+        <w:rPr>
+          <w:rFonts w:ascii="Times New Roman" w:hAnsi="Times New Roman" w:cs="Times New Roman"/>
+          <w:color w:val="333333"/>
+          <w:sz w:val="24"/>
+          <w:szCs w:val="24"/>
+          <w:shd w:val="clear" w:color="auto" w:fill="FFFFFF"/>
+          <w:lang w:val="hu-HU"/>
+        </w:rPr>
+        <w:t>kameráján</w:t>
+      </w:r>
+      <w:r>
+        <w:rPr>
+          <w:rFonts w:ascii="Times New Roman" w:hAnsi="Times New Roman" w:cs="Times New Roman"/>
+          <w:color w:val="333333"/>
+          <w:sz w:val="24"/>
+          <w:szCs w:val="24"/>
+          <w:shd w:val="clear" w:color="auto" w:fill="FFFFFF"/>
+          <w:lang w:val="hu-HU"/>
+        </w:rPr>
+        <w:t xml:space="preserve"> keresztül.</w:t>
       </w:r>
     </w:p>
     <w:p>
@@ -1448,29 +2176,51 @@
           <w:shd w:val="clear" w:color="auto" w:fill="FFFFFF"/>
           <w:lang w:val="hu-HU"/>
         </w:rPr>
-        <w:t>Fejre szerelhető</w:t>
-      </w:r>
-      <w:r>
-        <w:rPr>
-          <w:rFonts w:ascii="Times New Roman" w:hAnsi="Times New Roman" w:cs="Times New Roman"/>
-          <w:color w:val="333333"/>
-          <w:sz w:val="24"/>
-          <w:szCs w:val="24"/>
-          <w:shd w:val="clear" w:color="auto" w:fill="FFFFFF"/>
-          <w:lang w:val="hu-HU"/>
-        </w:rPr>
-        <w:t xml:space="preserve"> kijelzők</w:t>
-      </w:r>
-      <w:r>
-        <w:rPr>
-          <w:rFonts w:ascii="Times New Roman" w:hAnsi="Times New Roman" w:cs="Times New Roman"/>
-          <w:color w:val="333333"/>
-          <w:sz w:val="24"/>
-          <w:szCs w:val="24"/>
-          <w:shd w:val="clear" w:color="auto" w:fill="FFFFFF"/>
-          <w:lang w:val="hu-HU"/>
-        </w:rPr>
-        <w:t xml:space="preserve"> (head mounted display – HDM) egy olyan kijelző eszköz, amit gyakran egy telefonnal parosítanak, mint peldaul egy sisak. HMD képeket vetít a virtuális és a valós világból egyaránt a felhasználó látóterébe.</w:t>
+        <w:t xml:space="preserve">Fejre szerelhető kijelzők (head mounted display – HDM) egy olyan kijelző eszköz, amit gyakran egy telefonnal </w:t>
+      </w:r>
+      <w:r>
+        <w:rPr>
+          <w:rFonts w:ascii="Times New Roman" w:hAnsi="Times New Roman" w:cs="Times New Roman"/>
+          <w:color w:val="333333"/>
+          <w:sz w:val="24"/>
+          <w:szCs w:val="24"/>
+          <w:shd w:val="clear" w:color="auto" w:fill="FFFFFF"/>
+          <w:lang w:val="hu-HU"/>
+        </w:rPr>
+        <w:t>párosítanak</w:t>
+      </w:r>
+      <w:r>
+        <w:rPr>
+          <w:rFonts w:ascii="Times New Roman" w:hAnsi="Times New Roman" w:cs="Times New Roman"/>
+          <w:color w:val="333333"/>
+          <w:sz w:val="24"/>
+          <w:szCs w:val="24"/>
+          <w:shd w:val="clear" w:color="auto" w:fill="FFFFFF"/>
+          <w:lang w:val="hu-HU"/>
+        </w:rPr>
+        <w:t xml:space="preserve">, mint </w:t>
+      </w:r>
+      <w:r>
+        <w:rPr>
+          <w:rFonts w:ascii="Times New Roman" w:hAnsi="Times New Roman" w:cs="Times New Roman"/>
+          <w:color w:val="333333"/>
+          <w:sz w:val="24"/>
+          <w:szCs w:val="24"/>
+          <w:shd w:val="clear" w:color="auto" w:fill="FFFFFF"/>
+          <w:lang w:val="hu-HU"/>
+        </w:rPr>
+        <w:t>például</w:t>
+      </w:r>
+      <w:r>
+        <w:rPr>
+          <w:rFonts w:ascii="Times New Roman" w:hAnsi="Times New Roman" w:cs="Times New Roman"/>
+          <w:color w:val="333333"/>
+          <w:sz w:val="24"/>
+          <w:szCs w:val="24"/>
+          <w:shd w:val="clear" w:color="auto" w:fill="FFFFFF"/>
+          <w:lang w:val="hu-HU"/>
+        </w:rPr>
+        <w:t xml:space="preserve"> egy sisak. HMD képeket vetít a virtuális és a valós világból egyaránt a felhasználó látóterébe.</w:t>
       </w:r>
     </w:p>
     <w:p>
@@ -1513,29 +2263,29 @@
           <w:shd w:val="clear" w:color="auto" w:fill="FFFFFF"/>
           <w:lang w:val="hu-HU"/>
         </w:rPr>
-        <w:t xml:space="preserve">Szemüvegek </w:t>
-      </w:r>
-      <w:r>
-        <w:rPr>
-          <w:rFonts w:ascii="Times New Roman" w:hAnsi="Times New Roman" w:cs="Times New Roman"/>
-          <w:color w:val="333333"/>
-          <w:sz w:val="24"/>
-          <w:szCs w:val="24"/>
-          <w:shd w:val="clear" w:color="auto" w:fill="FFFFFF"/>
-          <w:lang w:val="hu-HU"/>
-        </w:rPr>
-        <w:t>lencséket kamérával párosítva használhatnak a v</w:t>
-      </w:r>
-      <w:r>
-        <w:rPr>
-          <w:rFonts w:ascii="Times New Roman" w:hAnsi="Times New Roman" w:cs="Times New Roman"/>
-          <w:color w:val="333333"/>
-          <w:sz w:val="24"/>
-          <w:szCs w:val="24"/>
-          <w:shd w:val="clear" w:color="auto" w:fill="FFFFFF"/>
-          <w:lang w:val="hu-HU"/>
-        </w:rPr>
-        <w:t>alós világ kirajzolására, kiegészítve AR elemekkel mint egy kijelzőt, vagy más eszközökben a kijelző felüleltére AR elemket vetítűnk ki, igy bővítve ki a valóságot</w:t>
+        <w:t>Szemüvegek lencséket kamerával párosítva használhatnak a valós világ kirajzolására, kiegészítve AR elemekkel</w:t>
+      </w:r>
+      <w:r>
+        <w:rPr>
+          <w:rFonts w:ascii="Times New Roman" w:hAnsi="Times New Roman" w:cs="Times New Roman"/>
+          <w:color w:val="333333"/>
+          <w:sz w:val="24"/>
+          <w:szCs w:val="24"/>
+          <w:shd w:val="clear" w:color="auto" w:fill="FFFFFF"/>
+          <w:lang w:val="hu-HU"/>
+        </w:rPr>
+        <w:t>,</w:t>
+      </w:r>
+      <w:r>
+        <w:rPr>
+          <w:rFonts w:ascii="Times New Roman" w:hAnsi="Times New Roman" w:cs="Times New Roman"/>
+          <w:color w:val="333333"/>
+          <w:sz w:val="24"/>
+          <w:szCs w:val="24"/>
+          <w:shd w:val="clear" w:color="auto" w:fill="FFFFFF"/>
+          <w:lang w:val="hu-HU"/>
+        </w:rPr>
+        <w:t xml:space="preserve"> mint egy kijelzőt, vagy más eszközökben a kijelző felüléltére AR elemeket vetítünk ki, így bővítve ki a valóságot</w:t>
       </w:r>
     </w:p>
     <w:p>
@@ -1577,7 +2327,29 @@
           <w:lang w:val="hu-HU"/>
         </w:rPr>
         <w:lastRenderedPageBreak/>
-        <w:t>Virtuális Retina kijelző – jelenleg fejlesztés alatt alló technológia, melyet Washingtoni Egyetemen kutatnak. A technológia lehetővé tenné, hogy képet vetítsünk közvetlenül az emberi szem retinájára.</w:t>
+        <w:t xml:space="preserve">Virtuális Retina kijelző – jelenleg fejlesztés alatt </w:t>
+      </w:r>
+      <w:r>
+        <w:rPr>
+          <w:rFonts w:ascii="Times New Roman" w:hAnsi="Times New Roman" w:cs="Times New Roman"/>
+          <w:color w:val="333333"/>
+          <w:sz w:val="24"/>
+          <w:szCs w:val="24"/>
+          <w:shd w:val="clear" w:color="auto" w:fill="FFFFFF"/>
+          <w:lang w:val="hu-HU"/>
+        </w:rPr>
+        <w:t>álló</w:t>
+      </w:r>
+      <w:r>
+        <w:rPr>
+          <w:rFonts w:ascii="Times New Roman" w:hAnsi="Times New Roman" w:cs="Times New Roman"/>
+          <w:color w:val="333333"/>
+          <w:sz w:val="24"/>
+          <w:szCs w:val="24"/>
+          <w:shd w:val="clear" w:color="auto" w:fill="FFFFFF"/>
+          <w:lang w:val="hu-HU"/>
+        </w:rPr>
+        <w:t xml:space="preserve"> technológia, melyet Washingtoni Egyetemen kutatnak. A technológia lehetővé tenné, hogy képet vetítsünk közvetlenül az emberi szem retinájára.</w:t>
       </w:r>
     </w:p>
     <w:p>
@@ -1681,7 +2453,51 @@
           <w:shd w:val="clear" w:color="auto" w:fill="FFFFFF"/>
           <w:lang w:val="hu-HU"/>
         </w:rPr>
-        <w:t xml:space="preserve"> – előnyük, hogy kis méretük miatt könnyen hordozhatóak, valamint, a kaméra állandó jelenléte, igy bármikor felemelve a telefont a kamera segítségével megjeleníthető a képernyő</w:t>
+        <w:t xml:space="preserve"> – előnyük, hogy kis méretük miatt könnyen hordozhatóak, valamint, a </w:t>
+      </w:r>
+      <w:r>
+        <w:rPr>
+          <w:rFonts w:ascii="Times New Roman" w:hAnsi="Times New Roman" w:cs="Times New Roman"/>
+          <w:color w:val="333333"/>
+          <w:sz w:val="24"/>
+          <w:szCs w:val="24"/>
+          <w:shd w:val="clear" w:color="auto" w:fill="FFFFFF"/>
+          <w:lang w:val="hu-HU"/>
+        </w:rPr>
+        <w:t>kamera</w:t>
+      </w:r>
+      <w:r>
+        <w:rPr>
+          <w:rFonts w:ascii="Times New Roman" w:hAnsi="Times New Roman" w:cs="Times New Roman"/>
+          <w:color w:val="333333"/>
+          <w:sz w:val="24"/>
+          <w:szCs w:val="24"/>
+          <w:shd w:val="clear" w:color="auto" w:fill="FFFFFF"/>
+          <w:lang w:val="hu-HU"/>
+        </w:rPr>
+        <w:t xml:space="preserve"> állandó jelenléte, </w:t>
+      </w:r>
+      <w:r>
+        <w:rPr>
+          <w:rFonts w:ascii="Times New Roman" w:hAnsi="Times New Roman" w:cs="Times New Roman"/>
+          <w:color w:val="333333"/>
+          <w:sz w:val="24"/>
+          <w:szCs w:val="24"/>
+          <w:shd w:val="clear" w:color="auto" w:fill="FFFFFF"/>
+          <w:lang w:val="hu-HU"/>
+        </w:rPr>
+        <w:t>így</w:t>
+      </w:r>
+      <w:r>
+        <w:rPr>
+          <w:rFonts w:ascii="Times New Roman" w:hAnsi="Times New Roman" w:cs="Times New Roman"/>
+          <w:color w:val="333333"/>
+          <w:sz w:val="24"/>
+          <w:szCs w:val="24"/>
+          <w:shd w:val="clear" w:color="auto" w:fill="FFFFFF"/>
+          <w:lang w:val="hu-HU"/>
+        </w:rPr>
+        <w:t xml:space="preserve"> bármikor felemelve a telefont a kamera segítségével megjeleníthető a képernyő</w:t>
       </w:r>
       <w:r>
         <w:rPr>
@@ -1703,29 +2519,29 @@
           <w:shd w:val="clear" w:color="auto" w:fill="FFFFFF"/>
           <w:lang w:val="hu-HU"/>
         </w:rPr>
-        <w:t xml:space="preserve"> könnyen kibővithetü</w:t>
-      </w:r>
-      <w:r>
-        <w:rPr>
-          <w:rFonts w:ascii="Times New Roman" w:hAnsi="Times New Roman" w:cs="Times New Roman"/>
-          <w:color w:val="333333"/>
-          <w:sz w:val="24"/>
-          <w:szCs w:val="24"/>
-          <w:shd w:val="clear" w:color="auto" w:fill="FFFFFF"/>
-          <w:lang w:val="hu-HU"/>
-        </w:rPr>
-        <w:t>n</w:t>
-      </w:r>
-      <w:r>
-        <w:rPr>
-          <w:rFonts w:ascii="Times New Roman" w:hAnsi="Times New Roman" w:cs="Times New Roman"/>
-          <w:color w:val="333333"/>
-          <w:sz w:val="24"/>
-          <w:szCs w:val="24"/>
-          <w:shd w:val="clear" w:color="auto" w:fill="FFFFFF"/>
-          <w:lang w:val="hu-HU"/>
-        </w:rPr>
-        <w:t xml:space="preserve">k AR </w:t>
+        <w:t xml:space="preserve"> könnyen </w:t>
+      </w:r>
+      <w:r>
+        <w:rPr>
+          <w:rFonts w:ascii="Times New Roman" w:hAnsi="Times New Roman" w:cs="Times New Roman"/>
+          <w:color w:val="333333"/>
+          <w:sz w:val="24"/>
+          <w:szCs w:val="24"/>
+          <w:shd w:val="clear" w:color="auto" w:fill="FFFFFF"/>
+          <w:lang w:val="hu-HU"/>
+        </w:rPr>
+        <w:t>kibővíthetünk</w:t>
+      </w:r>
+      <w:r>
+        <w:rPr>
+          <w:rFonts w:ascii="Times New Roman" w:hAnsi="Times New Roman" w:cs="Times New Roman"/>
+          <w:color w:val="333333"/>
+          <w:sz w:val="24"/>
+          <w:szCs w:val="24"/>
+          <w:shd w:val="clear" w:color="auto" w:fill="FFFFFF"/>
+          <w:lang w:val="hu-HU"/>
+        </w:rPr>
+        <w:t xml:space="preserve"> AR </w:t>
       </w:r>
       <w:r>
         <w:rPr>
@@ -1798,7 +2614,147 @@
           <w:shd w:val="clear" w:color="auto" w:fill="FFFFFF"/>
           <w:lang w:val="hu-HU"/>
         </w:rPr>
-        <w:t xml:space="preserve">A rendszer különböző matematikai eljárásokkal azonosítja a készülék kaméráján keresztül érkező képeket, és ezek hatására végrehajt valamilyen feladatot. </w:t>
+        <w:t xml:space="preserve">A rendszer különböző matematikai eljárásokkal azonosítja a készülék </w:t>
+      </w:r>
+      <w:r>
+        <w:rPr>
+          <w:rFonts w:ascii="Times New Roman" w:hAnsi="Times New Roman" w:cs="Times New Roman"/>
+          <w:color w:val="333333"/>
+          <w:sz w:val="24"/>
+          <w:szCs w:val="24"/>
+          <w:shd w:val="clear" w:color="auto" w:fill="FFFFFF"/>
+          <w:lang w:val="hu-HU"/>
+        </w:rPr>
+        <w:t>kameráján</w:t>
+      </w:r>
+      <w:r>
+        <w:rPr>
+          <w:rFonts w:ascii="Times New Roman" w:hAnsi="Times New Roman" w:cs="Times New Roman"/>
+          <w:color w:val="333333"/>
+          <w:sz w:val="24"/>
+          <w:szCs w:val="24"/>
+          <w:shd w:val="clear" w:color="auto" w:fill="FFFFFF"/>
+          <w:lang w:val="hu-HU"/>
+        </w:rPr>
+        <w:t xml:space="preserve"> keresztül érkező képeket, és ezek hatására végrehajt valamilyen feladatot.  Ez a feladat lehet egy 3 dimenziós modell megjelenítése, vagy bonyolultabb alkalmazásoknál akár többszemélyes játék is </w:t>
+      </w:r>
+      <w:r>
+        <w:rPr>
+          <w:rFonts w:ascii="Times New Roman" w:hAnsi="Times New Roman" w:cs="Times New Roman"/>
+          <w:color w:val="333333"/>
+          <w:sz w:val="24"/>
+          <w:szCs w:val="24"/>
+          <w:shd w:val="clear" w:color="auto" w:fill="FFFFFF"/>
+          <w:lang w:val="hu-HU"/>
+        </w:rPr>
+        <w:t>kialakítására</w:t>
+      </w:r>
+      <w:r>
+        <w:rPr>
+          <w:rFonts w:ascii="Times New Roman" w:hAnsi="Times New Roman" w:cs="Times New Roman"/>
+          <w:color w:val="333333"/>
+          <w:sz w:val="24"/>
+          <w:szCs w:val="24"/>
+          <w:shd w:val="clear" w:color="auto" w:fill="FFFFFF"/>
+          <w:lang w:val="hu-HU"/>
+        </w:rPr>
+        <w:t xml:space="preserve"> is használható.</w:t>
+      </w:r>
+    </w:p>
+    <w:p>
+      <w:pPr>
+        <w:ind w:firstLine="720"/>
+        <w:rPr>
+          <w:rFonts w:ascii="Times New Roman" w:hAnsi="Times New Roman" w:cs="Times New Roman"/>
+          <w:color w:val="333333"/>
+          <w:sz w:val="24"/>
+          <w:szCs w:val="24"/>
+          <w:shd w:val="clear" w:color="auto" w:fill="FFFFFF"/>
+          <w:lang w:val="hu-HU"/>
+        </w:rPr>
+      </w:pPr>
+    </w:p>
+    <w:p>
+      <w:pPr>
+        <w:ind w:firstLine="720"/>
+        <w:rPr>
+          <w:rFonts w:ascii="Times New Roman" w:hAnsi="Times New Roman" w:cs="Times New Roman"/>
+          <w:b/>
+          <w:color w:val="333333"/>
+          <w:sz w:val="24"/>
+          <w:szCs w:val="24"/>
+          <w:shd w:val="clear" w:color="auto" w:fill="FFFFFF"/>
+          <w:lang w:val="hu-HU"/>
+        </w:rPr>
+      </w:pPr>
+      <w:r>
+        <w:rPr>
+          <w:rFonts w:ascii="Times New Roman" w:hAnsi="Times New Roman" w:cs="Times New Roman"/>
+          <w:b/>
+          <w:color w:val="333333"/>
+          <w:sz w:val="24"/>
+          <w:szCs w:val="24"/>
+          <w:shd w:val="clear" w:color="auto" w:fill="FFFFFF"/>
+          <w:lang w:val="hu-HU"/>
+        </w:rPr>
+        <w:t>5. Beviteli eszközök</w:t>
+      </w:r>
+    </w:p>
+    <w:p>
+      <w:pPr>
+        <w:ind w:firstLine="720"/>
+        <w:rPr>
+          <w:rFonts w:ascii="Times New Roman" w:hAnsi="Times New Roman" w:cs="Times New Roman"/>
+          <w:color w:val="333333"/>
+          <w:sz w:val="24"/>
+          <w:szCs w:val="24"/>
+          <w:shd w:val="clear" w:color="auto" w:fill="FFFFFF"/>
+          <w:lang w:val="hu-HU"/>
+        </w:rPr>
+      </w:pPr>
+      <w:r>
+        <w:rPr>
+          <w:rFonts w:ascii="Times New Roman" w:hAnsi="Times New Roman" w:cs="Times New Roman"/>
+          <w:color w:val="333333"/>
+          <w:sz w:val="24"/>
+          <w:szCs w:val="24"/>
+          <w:shd w:val="clear" w:color="auto" w:fill="FFFFFF"/>
+          <w:lang w:val="hu-HU"/>
+        </w:rPr>
+        <w:t xml:space="preserve">AR rendszerekben gyakran találkozhatunk hangfelismeréssel és hangvezérléssel, melyek kiegészülhetnek gesztus felismerőkkel, amik a </w:t>
+      </w:r>
+      <w:r>
+        <w:rPr>
+          <w:rFonts w:ascii="Times New Roman" w:hAnsi="Times New Roman" w:cs="Times New Roman"/>
+          <w:color w:val="333333"/>
+          <w:sz w:val="24"/>
+          <w:szCs w:val="24"/>
+          <w:shd w:val="clear" w:color="auto" w:fill="FFFFFF"/>
+          <w:lang w:val="hu-HU"/>
+        </w:rPr>
+        <w:t>felhasználó</w:t>
+      </w:r>
+      <w:r>
+        <w:rPr>
+          <w:rFonts w:ascii="Times New Roman" w:hAnsi="Times New Roman" w:cs="Times New Roman"/>
+          <w:color w:val="333333"/>
+          <w:sz w:val="24"/>
+          <w:szCs w:val="24"/>
+          <w:shd w:val="clear" w:color="auto" w:fill="FFFFFF"/>
+          <w:lang w:val="hu-HU"/>
+        </w:rPr>
+        <w:t xml:space="preserve"> testének mozgását figyelik, valamint </w:t>
+      </w:r>
+      <w:r>
+        <w:rPr>
+          <w:rFonts w:ascii="Times New Roman" w:hAnsi="Times New Roman" w:cs="Times New Roman"/>
+          <w:color w:val="333333"/>
+          <w:sz w:val="24"/>
+          <w:szCs w:val="24"/>
+          <w:shd w:val="clear" w:color="auto" w:fill="FFFFFF"/>
+          <w:lang w:val="hu-HU"/>
+        </w:rPr>
+        <w:t>külső</w:t>
       </w:r>
       <w:r>
         <w:rPr>
@@ -1820,7 +2776,18 @@
           <w:shd w:val="clear" w:color="auto" w:fill="FFFFFF"/>
           <w:lang w:val="hu-HU"/>
         </w:rPr>
-        <w:t>Ez a feladat lehet egy 3 dimenziós modell megjelenítése, vagy bonyolultabb alkalmazásoknál akár többszemélyes játék is kialakitására is használható.</w:t>
+        <w:t>perifériákkal</w:t>
+      </w:r>
+      <w:r>
+        <w:rPr>
+          <w:rFonts w:ascii="Times New Roman" w:hAnsi="Times New Roman" w:cs="Times New Roman"/>
+          <w:color w:val="333333"/>
+          <w:sz w:val="24"/>
+          <w:szCs w:val="24"/>
+          <w:shd w:val="clear" w:color="auto" w:fill="FFFFFF"/>
+          <w:lang w:val="hu-HU"/>
+        </w:rPr>
+        <w:t>, melyek érintésre reagálnak.</w:t>
       </w:r>
     </w:p>
     <w:p>
@@ -1859,49 +2826,9 @@
           <w:shd w:val="clear" w:color="auto" w:fill="FFFFFF"/>
           <w:lang w:val="hu-HU"/>
         </w:rPr>
-        <w:t>5. Beviteli eszközök</w:t>
-      </w:r>
-    </w:p>
-    <w:p>
-      <w:pPr>
-        <w:ind w:firstLine="720"/>
-        <w:rPr>
-          <w:rFonts w:ascii="Times New Roman" w:hAnsi="Times New Roman" w:cs="Times New Roman"/>
-          <w:color w:val="333333"/>
-          <w:sz w:val="24"/>
-          <w:szCs w:val="24"/>
-          <w:shd w:val="clear" w:color="auto" w:fill="FFFFFF"/>
-          <w:lang w:val="hu-HU"/>
-        </w:rPr>
-      </w:pPr>
-      <w:r>
-        <w:rPr>
-          <w:rFonts w:ascii="Times New Roman" w:hAnsi="Times New Roman" w:cs="Times New Roman"/>
-          <w:color w:val="333333"/>
-          <w:sz w:val="24"/>
-          <w:szCs w:val="24"/>
-          <w:shd w:val="clear" w:color="auto" w:fill="FFFFFF"/>
-          <w:lang w:val="hu-HU"/>
-        </w:rPr>
-        <w:t>AR rendszerekben gyakran találkozhatunk hangfelismeréssel és hangvezérléssel, melyek kiegészülhetnek gesztus felismerőkkel, amik a felhasznaló testének mozgását figyelik, valamint kűlső periferiákkal, melyek érintésre reagálnak.</w:t>
-      </w:r>
-    </w:p>
-    <w:p>
-      <w:pPr>
-        <w:ind w:firstLine="720"/>
-        <w:rPr>
-          <w:rFonts w:ascii="Times New Roman" w:hAnsi="Times New Roman" w:cs="Times New Roman"/>
-          <w:color w:val="333333"/>
-          <w:sz w:val="24"/>
-          <w:szCs w:val="24"/>
-          <w:shd w:val="clear" w:color="auto" w:fill="FFFFFF"/>
-          <w:lang w:val="hu-HU"/>
-        </w:rPr>
-      </w:pPr>
-    </w:p>
-    <w:p>
-      <w:pPr>
-        <w:ind w:firstLine="720"/>
+        <w:t>6</w:t>
+      </w:r>
+      <w:r>
         <w:rPr>
           <w:rFonts w:ascii="Times New Roman" w:hAnsi="Times New Roman" w:cs="Times New Roman"/>
           <w:b/>
@@ -1911,29 +2838,6 @@
           <w:shd w:val="clear" w:color="auto" w:fill="FFFFFF"/>
           <w:lang w:val="hu-HU"/>
         </w:rPr>
-      </w:pPr>
-      <w:r>
-        <w:rPr>
-          <w:rFonts w:ascii="Times New Roman" w:hAnsi="Times New Roman" w:cs="Times New Roman"/>
-          <w:b/>
-          <w:color w:val="333333"/>
-          <w:sz w:val="24"/>
-          <w:szCs w:val="24"/>
-          <w:shd w:val="clear" w:color="auto" w:fill="FFFFFF"/>
-          <w:lang w:val="hu-HU"/>
-        </w:rPr>
-        <w:t>6</w:t>
-      </w:r>
-      <w:r>
-        <w:rPr>
-          <w:rFonts w:ascii="Times New Roman" w:hAnsi="Times New Roman" w:cs="Times New Roman"/>
-          <w:b/>
-          <w:color w:val="333333"/>
-          <w:sz w:val="24"/>
-          <w:szCs w:val="24"/>
-          <w:shd w:val="clear" w:color="auto" w:fill="FFFFFF"/>
-          <w:lang w:val="hu-HU"/>
-        </w:rPr>
         <w:t>. Szoftver és algoritmus</w:t>
       </w:r>
     </w:p>
@@ -1958,40 +2862,161 @@
           <w:lang w:val="hu-HU"/>
         </w:rPr>
         <w:tab/>
-        <w:t>AR rendszerek esetén alapvető szempont, hogy mennyire realisztikusan tudják kiterej</w:t>
-      </w:r>
-      <w:r>
-        <w:rPr>
-          <w:rFonts w:ascii="Times New Roman" w:hAnsi="Times New Roman" w:cs="Times New Roman"/>
-          <w:color w:val="333333"/>
-          <w:sz w:val="24"/>
-          <w:szCs w:val="24"/>
-          <w:shd w:val="clear" w:color="auto" w:fill="FFFFFF"/>
-          <w:lang w:val="hu-HU"/>
-        </w:rPr>
-        <w:t>esz</w:t>
-      </w:r>
-      <w:r>
-        <w:rPr>
-          <w:rFonts w:ascii="Times New Roman" w:hAnsi="Times New Roman" w:cs="Times New Roman"/>
-          <w:color w:val="333333"/>
-          <w:sz w:val="24"/>
-          <w:szCs w:val="24"/>
-          <w:shd w:val="clear" w:color="auto" w:fill="FFFFFF"/>
-          <w:lang w:val="hu-HU"/>
-        </w:rPr>
-        <w:t>teni a valóságot.</w:t>
-      </w:r>
-      <w:r>
-        <w:rPr>
-          <w:rFonts w:ascii="Times New Roman" w:hAnsi="Times New Roman" w:cs="Times New Roman"/>
-          <w:color w:val="333333"/>
-          <w:sz w:val="24"/>
-          <w:szCs w:val="24"/>
-          <w:shd w:val="clear" w:color="auto" w:fill="FFFFFF"/>
-          <w:lang w:val="hu-HU"/>
-        </w:rPr>
-        <w:t xml:space="preserve"> A szoftver valódi kordinátákkal és valós időben érkező képpekel kell dolgozzon. A folyamat első lépése a képregisztráció, mely során leggyakrabban képfeldogozó algoritmusokat használnak.</w:t>
+        <w:t xml:space="preserve">AR rendszerek esetén alapvető szempont, hogy mennyire realisztikusan tudják </w:t>
+      </w:r>
+      <w:r>
+        <w:rPr>
+          <w:rFonts w:ascii="Times New Roman" w:hAnsi="Times New Roman" w:cs="Times New Roman"/>
+          <w:color w:val="333333"/>
+          <w:sz w:val="24"/>
+          <w:szCs w:val="24"/>
+          <w:shd w:val="clear" w:color="auto" w:fill="FFFFFF"/>
+          <w:lang w:val="hu-HU"/>
+        </w:rPr>
+        <w:t>kiterjeszteni</w:t>
+      </w:r>
+      <w:r>
+        <w:rPr>
+          <w:rFonts w:ascii="Times New Roman" w:hAnsi="Times New Roman" w:cs="Times New Roman"/>
+          <w:color w:val="333333"/>
+          <w:sz w:val="24"/>
+          <w:szCs w:val="24"/>
+          <w:shd w:val="clear" w:color="auto" w:fill="FFFFFF"/>
+          <w:lang w:val="hu-HU"/>
+        </w:rPr>
+        <w:t xml:space="preserve"> a valóságot.</w:t>
+      </w:r>
+      <w:r>
+        <w:rPr>
+          <w:rFonts w:ascii="Times New Roman" w:hAnsi="Times New Roman" w:cs="Times New Roman"/>
+          <w:color w:val="333333"/>
+          <w:sz w:val="24"/>
+          <w:szCs w:val="24"/>
+          <w:shd w:val="clear" w:color="auto" w:fill="FFFFFF"/>
+          <w:lang w:val="hu-HU"/>
+        </w:rPr>
+        <w:t xml:space="preserve"> A szoftver valódi </w:t>
+      </w:r>
+      <w:r>
+        <w:rPr>
+          <w:rFonts w:ascii="Times New Roman" w:hAnsi="Times New Roman" w:cs="Times New Roman"/>
+          <w:color w:val="333333"/>
+          <w:sz w:val="24"/>
+          <w:szCs w:val="24"/>
+          <w:shd w:val="clear" w:color="auto" w:fill="FFFFFF"/>
+          <w:lang w:val="hu-HU"/>
+        </w:rPr>
+        <w:t>koordinátákkal</w:t>
+      </w:r>
+      <w:r>
+        <w:rPr>
+          <w:rFonts w:ascii="Times New Roman" w:hAnsi="Times New Roman" w:cs="Times New Roman"/>
+          <w:color w:val="333333"/>
+          <w:sz w:val="24"/>
+          <w:szCs w:val="24"/>
+          <w:shd w:val="clear" w:color="auto" w:fill="FFFFFF"/>
+          <w:lang w:val="hu-HU"/>
+        </w:rPr>
+        <w:t xml:space="preserve"> és valós időben érkező </w:t>
+      </w:r>
+      <w:r>
+        <w:rPr>
+          <w:rFonts w:ascii="Times New Roman" w:hAnsi="Times New Roman" w:cs="Times New Roman"/>
+          <w:color w:val="333333"/>
+          <w:sz w:val="24"/>
+          <w:szCs w:val="24"/>
+          <w:shd w:val="clear" w:color="auto" w:fill="FFFFFF"/>
+          <w:lang w:val="hu-HU"/>
+        </w:rPr>
+        <w:t>kép</w:t>
+      </w:r>
+      <w:r>
+        <w:rPr>
+          <w:rFonts w:ascii="Times New Roman" w:hAnsi="Times New Roman" w:cs="Times New Roman"/>
+          <w:color w:val="333333"/>
+          <w:sz w:val="24"/>
+          <w:szCs w:val="24"/>
+          <w:shd w:val="clear" w:color="auto" w:fill="FFFFFF"/>
+          <w:lang w:val="hu-HU"/>
+        </w:rPr>
+        <w:t>ekkel</w:t>
+      </w:r>
+      <w:r>
+        <w:rPr>
+          <w:rFonts w:ascii="Times New Roman" w:hAnsi="Times New Roman" w:cs="Times New Roman"/>
+          <w:color w:val="333333"/>
+          <w:sz w:val="24"/>
+          <w:szCs w:val="24"/>
+          <w:shd w:val="clear" w:color="auto" w:fill="FFFFFF"/>
+          <w:lang w:val="hu-HU"/>
+        </w:rPr>
+        <w:t xml:space="preserve"> </w:t>
+      </w:r>
+      <w:r>
+        <w:rPr>
+          <w:rFonts w:ascii="Times New Roman" w:hAnsi="Times New Roman" w:cs="Times New Roman"/>
+          <w:color w:val="333333"/>
+          <w:sz w:val="24"/>
+          <w:szCs w:val="24"/>
+          <w:shd w:val="clear" w:color="auto" w:fill="FFFFFF"/>
+          <w:lang w:val="hu-HU"/>
+        </w:rPr>
+        <w:t>kell</w:t>
+      </w:r>
+      <w:r>
+        <w:rPr>
+          <w:rFonts w:ascii="Times New Roman" w:hAnsi="Times New Roman" w:cs="Times New Roman"/>
+          <w:color w:val="333333"/>
+          <w:sz w:val="24"/>
+          <w:szCs w:val="24"/>
+          <w:shd w:val="clear" w:color="auto" w:fill="FFFFFF"/>
+          <w:lang w:val="hu-HU"/>
+        </w:rPr>
+        <w:t xml:space="preserve"> dolgozzon. A folyamat első lépése a képregisztráció, mely során leggyakrabban </w:t>
+      </w:r>
+      <w:r>
+        <w:rPr>
+          <w:rFonts w:ascii="Times New Roman" w:hAnsi="Times New Roman" w:cs="Times New Roman"/>
+          <w:color w:val="333333"/>
+          <w:sz w:val="24"/>
+          <w:szCs w:val="24"/>
+          <w:shd w:val="clear" w:color="auto" w:fill="FFFFFF"/>
+          <w:lang w:val="hu-HU"/>
+        </w:rPr>
+        <w:t>képfeldo</w:t>
+      </w:r>
+      <w:r>
+        <w:rPr>
+          <w:rFonts w:ascii="Times New Roman" w:hAnsi="Times New Roman" w:cs="Times New Roman"/>
+          <w:color w:val="333333"/>
+          <w:sz w:val="24"/>
+          <w:szCs w:val="24"/>
+          <w:shd w:val="clear" w:color="auto" w:fill="FFFFFF"/>
+          <w:lang w:val="hu-HU"/>
+        </w:rPr>
+        <w:t>l</w:t>
+      </w:r>
+      <w:r>
+        <w:rPr>
+          <w:rFonts w:ascii="Times New Roman" w:hAnsi="Times New Roman" w:cs="Times New Roman"/>
+          <w:color w:val="333333"/>
+          <w:sz w:val="24"/>
+          <w:szCs w:val="24"/>
+          <w:shd w:val="clear" w:color="auto" w:fill="FFFFFF"/>
+          <w:lang w:val="hu-HU"/>
+        </w:rPr>
+        <w:t>gozó</w:t>
+      </w:r>
+      <w:r>
+        <w:rPr>
+          <w:rFonts w:ascii="Times New Roman" w:hAnsi="Times New Roman" w:cs="Times New Roman"/>
+          <w:color w:val="333333"/>
+          <w:sz w:val="24"/>
+          <w:szCs w:val="24"/>
+          <w:shd w:val="clear" w:color="auto" w:fill="FFFFFF"/>
+          <w:lang w:val="hu-HU"/>
+        </w:rPr>
+        <w:t xml:space="preserve"> algoritmusokat használnak.</w:t>
       </w:r>
     </w:p>
     <w:p>
@@ -2099,7 +3124,18 @@
           <w:shd w:val="clear" w:color="auto" w:fill="FFFFFF"/>
           <w:lang w:val="hu-HU"/>
         </w:rPr>
-        <w:t>Geo-tagging alapú</w:t>
+        <w:t>Geo-taggin</w:t>
+      </w:r>
+      <w:r>
+        <w:rPr>
+          <w:rFonts w:ascii="Times New Roman" w:hAnsi="Times New Roman" w:cs="Times New Roman"/>
+          <w:color w:val="333333"/>
+          <w:sz w:val="24"/>
+          <w:szCs w:val="24"/>
+          <w:shd w:val="clear" w:color="auto" w:fill="FFFFFF"/>
+          <w:lang w:val="hu-HU"/>
+        </w:rPr>
+        <w:t xml:space="preserve"> alapú</w:t>
       </w:r>
     </w:p>
     <w:p>
@@ -2122,10 +3158,11 @@
           <w:sz w:val="24"/>
           <w:szCs w:val="24"/>
           <w:shd w:val="clear" w:color="auto" w:fill="FFFFFF"/>
+          <w:lang w:val="hu-HU"/>
         </w:rPr>
         <w:lastRenderedPageBreak/>
         <w:drawing>
-          <wp:anchor distT="0" distB="0" distL="114300" distR="114300" simplePos="0" relativeHeight="251658240" behindDoc="1" locked="0" layoutInCell="1" allowOverlap="1" wp14:anchorId="00D16431" wp14:editId="7BFD6112">
+          <wp:anchor distT="0" distB="0" distL="114300" distR="114300" simplePos="0" relativeHeight="251658240" behindDoc="1" locked="0" layoutInCell="1" allowOverlap="1" wp14:anchorId="1F3FAE32" wp14:editId="690A66D0">
             <wp:simplePos x="0" y="0"/>
             <wp:positionH relativeFrom="column">
               <wp:posOffset>52705</wp:posOffset>
@@ -2216,18 +3253,85 @@
           <w:shd w:val="clear" w:color="auto" w:fill="FFFFFF"/>
           <w:lang w:val="hu-HU"/>
         </w:rPr>
-        <w:t>markeres valtozat</w:t>
-      </w:r>
-      <w:r>
-        <w:rPr>
-          <w:rFonts w:ascii="Times New Roman" w:hAnsi="Times New Roman" w:cs="Times New Roman"/>
-          <w:color w:val="333333"/>
-          <w:sz w:val="24"/>
-          <w:szCs w:val="24"/>
-          <w:shd w:val="clear" w:color="auto" w:fill="FFFFFF"/>
-          <w:lang w:val="hu-HU"/>
-        </w:rPr>
-        <w:t xml:space="preserve"> esetén, valamilyen vastag fekete kerettel körülvett speciális kepét (markert) használunk, amelyet felismer a kamerát használó képfeldolgozó algoritmus majd vegrehajta valamilyen feladatot.</w:t>
+        <w:t xml:space="preserve">markeres </w:t>
+      </w:r>
+      <w:r>
+        <w:rPr>
+          <w:rFonts w:ascii="Times New Roman" w:hAnsi="Times New Roman" w:cs="Times New Roman"/>
+          <w:b/>
+          <w:color w:val="333333"/>
+          <w:sz w:val="24"/>
+          <w:szCs w:val="24"/>
+          <w:shd w:val="clear" w:color="auto" w:fill="FFFFFF"/>
+          <w:lang w:val="hu-HU"/>
+        </w:rPr>
+        <w:t>változat</w:t>
+      </w:r>
+      <w:r>
+        <w:rPr>
+          <w:rFonts w:ascii="Times New Roman" w:hAnsi="Times New Roman" w:cs="Times New Roman"/>
+          <w:color w:val="333333"/>
+          <w:sz w:val="24"/>
+          <w:szCs w:val="24"/>
+          <w:shd w:val="clear" w:color="auto" w:fill="FFFFFF"/>
+          <w:lang w:val="hu-HU"/>
+        </w:rPr>
+        <w:t xml:space="preserve"> esetén, valamilyen vastag fekete kerettel körülvett speciális kepét (markert) használunk, amelyet </w:t>
+      </w:r>
+      <w:r>
+        <w:rPr>
+          <w:rFonts w:ascii="Times New Roman" w:hAnsi="Times New Roman" w:cs="Times New Roman"/>
+          <w:color w:val="333333"/>
+          <w:sz w:val="24"/>
+          <w:szCs w:val="24"/>
+          <w:shd w:val="clear" w:color="auto" w:fill="FFFFFF"/>
+          <w:lang w:val="hu-HU"/>
+        </w:rPr>
+        <w:t>felismer,</w:t>
+      </w:r>
+      <w:r>
+        <w:rPr>
+          <w:rFonts w:ascii="Times New Roman" w:hAnsi="Times New Roman" w:cs="Times New Roman"/>
+          <w:color w:val="333333"/>
+          <w:sz w:val="24"/>
+          <w:szCs w:val="24"/>
+          <w:shd w:val="clear" w:color="auto" w:fill="FFFFFF"/>
+          <w:lang w:val="hu-HU"/>
+        </w:rPr>
+        <w:t xml:space="preserve"> a kamerát használó képfeldolgozó algoritmus majd </w:t>
+      </w:r>
+      <w:r>
+        <w:rPr>
+          <w:rFonts w:ascii="Times New Roman" w:hAnsi="Times New Roman" w:cs="Times New Roman"/>
+          <w:color w:val="333333"/>
+          <w:sz w:val="24"/>
+          <w:szCs w:val="24"/>
+          <w:shd w:val="clear" w:color="auto" w:fill="FFFFFF"/>
+          <w:lang w:val="hu-HU"/>
+        </w:rPr>
+        <w:t>vé</w:t>
+      </w:r>
+      <w:r>
+        <w:rPr>
+          <w:rFonts w:ascii="Times New Roman" w:hAnsi="Times New Roman" w:cs="Times New Roman"/>
+          <w:color w:val="333333"/>
+          <w:sz w:val="24"/>
+          <w:szCs w:val="24"/>
+          <w:shd w:val="clear" w:color="auto" w:fill="FFFFFF"/>
+          <w:lang w:val="hu-HU"/>
+        </w:rPr>
+        <w:t>grehajtja</w:t>
+      </w:r>
+      <w:r>
+        <w:rPr>
+          <w:rFonts w:ascii="Times New Roman" w:hAnsi="Times New Roman" w:cs="Times New Roman"/>
+          <w:color w:val="333333"/>
+          <w:sz w:val="24"/>
+          <w:szCs w:val="24"/>
+          <w:shd w:val="clear" w:color="auto" w:fill="FFFFFF"/>
+          <w:lang w:val="hu-HU"/>
+        </w:rPr>
+        <w:t xml:space="preserve"> valamilyen feladatot.</w:t>
       </w:r>
     </w:p>
     <w:p>
@@ -2250,11 +3354,12 @@
           <w:sz w:val="24"/>
           <w:szCs w:val="24"/>
           <w:shd w:val="clear" w:color="auto" w:fill="FFFFFF"/>
+          <w:lang w:val="hu-HU"/>
         </w:rPr>
         <mc:AlternateContent>
           <mc:Choice Requires="wps">
             <w:drawing>
-              <wp:anchor distT="0" distB="0" distL="114300" distR="114300" simplePos="0" relativeHeight="251662336" behindDoc="0" locked="0" layoutInCell="1" allowOverlap="1" wp14:anchorId="107C434F" wp14:editId="0A2EF87B">
+              <wp:anchor distT="0" distB="0" distL="114300" distR="114300" simplePos="0" relativeHeight="251662336" behindDoc="0" locked="0" layoutInCell="1" allowOverlap="1" wp14:anchorId="4F1731AC" wp14:editId="47D973D8">
                 <wp:simplePos x="0" y="0"/>
                 <wp:positionH relativeFrom="column">
                   <wp:posOffset>255181</wp:posOffset>
@@ -2304,24 +3409,13 @@
                                 <w:szCs w:val="18"/>
                               </w:rPr>
                             </w:pPr>
-                            <w:proofErr w:type="spellStart"/>
-                            <w:proofErr w:type="gramStart"/>
                             <w:r>
                               <w:rPr>
                                 <w:sz w:val="18"/>
                                 <w:szCs w:val="18"/>
                               </w:rPr>
-                              <w:t>f</w:t>
+                              <w:t>Forrás</w:t>
                             </w:r>
-                            <w:r>
-                              <w:rPr>
-                                <w:sz w:val="18"/>
-                                <w:szCs w:val="18"/>
-                              </w:rPr>
-                              <w:t>orrás</w:t>
-                            </w:r>
-                            <w:proofErr w:type="spellEnd"/>
-                            <w:proofErr w:type="gramEnd"/>
                             <w:r>
                               <w:rPr>
                                 <w:sz w:val="18"/>
@@ -2375,24 +3469,13 @@
                           <w:szCs w:val="18"/>
                         </w:rPr>
                       </w:pPr>
-                      <w:proofErr w:type="spellStart"/>
-                      <w:proofErr w:type="gramStart"/>
                       <w:r>
                         <w:rPr>
                           <w:sz w:val="18"/>
                           <w:szCs w:val="18"/>
                         </w:rPr>
-                        <w:t>f</w:t>
+                        <w:t>Forrás</w:t>
                       </w:r>
-                      <w:r>
-                        <w:rPr>
-                          <w:sz w:val="18"/>
-                          <w:szCs w:val="18"/>
-                        </w:rPr>
-                        <w:t>orrás</w:t>
-                      </w:r>
-                      <w:proofErr w:type="spellEnd"/>
-                      <w:proofErr w:type="gramEnd"/>
                       <w:r>
                         <w:rPr>
                           <w:sz w:val="18"/>
@@ -2428,9 +3511,10 @@
           <w:sz w:val="24"/>
           <w:szCs w:val="24"/>
           <w:shd w:val="clear" w:color="auto" w:fill="FFFFFF"/>
+          <w:lang w:val="hu-HU"/>
         </w:rPr>
         <w:drawing>
-          <wp:anchor distT="0" distB="0" distL="114300" distR="114300" simplePos="0" relativeHeight="251667456" behindDoc="1" locked="0" layoutInCell="1" allowOverlap="1" wp14:anchorId="7D824159" wp14:editId="0911F1F7">
+          <wp:anchor distT="0" distB="0" distL="114300" distR="114300" simplePos="0" relativeHeight="251667456" behindDoc="1" locked="0" layoutInCell="1" allowOverlap="1" wp14:anchorId="7C3DEF92" wp14:editId="6F1CA687">
             <wp:simplePos x="0" y="0"/>
             <wp:positionH relativeFrom="column">
               <wp:posOffset>1148080</wp:posOffset>
@@ -2556,20 +3640,29 @@
           <w:shd w:val="clear" w:color="auto" w:fill="FFFFFF"/>
           <w:lang w:val="hu-HU"/>
         </w:rPr>
-        <w:t xml:space="preserve"> hétköznapi használatra sokkal hasznosabb lehet, mivel nem igényel speciális képet, </w:t>
-      </w:r>
-      <w:bookmarkStart w:id="0" w:name="_GoBack"/>
-      <w:bookmarkEnd w:id="0"/>
-      <w:r>
-        <w:rPr>
-          <w:rFonts w:ascii="Times New Roman" w:hAnsi="Times New Roman" w:cs="Times New Roman"/>
-          <w:color w:val="333333"/>
-          <w:sz w:val="24"/>
-          <w:szCs w:val="24"/>
-          <w:shd w:val="clear" w:color="auto" w:fill="FFFFFF"/>
-          <w:lang w:val="hu-HU"/>
-        </w:rPr>
-        <w:t>alkalmazásához barmilyen képet használhatunk.</w:t>
+        <w:t xml:space="preserve"> hétköznapi használatra sokkal hasznosabb lehet, mivel nem igényel speciális képet, alkalmazásához </w:t>
+      </w:r>
+      <w:r>
+        <w:rPr>
+          <w:rFonts w:ascii="Times New Roman" w:hAnsi="Times New Roman" w:cs="Times New Roman"/>
+          <w:color w:val="333333"/>
+          <w:sz w:val="24"/>
+          <w:szCs w:val="24"/>
+          <w:shd w:val="clear" w:color="auto" w:fill="FFFFFF"/>
+          <w:lang w:val="hu-HU"/>
+        </w:rPr>
+        <w:t>bármilyen</w:t>
+      </w:r>
+      <w:r>
+        <w:rPr>
+          <w:rFonts w:ascii="Times New Roman" w:hAnsi="Times New Roman" w:cs="Times New Roman"/>
+          <w:color w:val="333333"/>
+          <w:sz w:val="24"/>
+          <w:szCs w:val="24"/>
+          <w:shd w:val="clear" w:color="auto" w:fill="FFFFFF"/>
+          <w:lang w:val="hu-HU"/>
+        </w:rPr>
+        <w:t xml:space="preserve"> képet használhatunk.</w:t>
       </w:r>
     </w:p>
     <w:p>
@@ -2593,11 +3686,12 @@
           <w:sz w:val="24"/>
           <w:szCs w:val="24"/>
           <w:shd w:val="clear" w:color="auto" w:fill="FFFFFF"/>
+          <w:lang w:val="hu-HU"/>
         </w:rPr>
         <mc:AlternateContent>
           <mc:Choice Requires="wps">
             <w:drawing>
-              <wp:anchor distT="0" distB="0" distL="114300" distR="114300" simplePos="0" relativeHeight="251664384" behindDoc="0" locked="0" layoutInCell="1" allowOverlap="1" wp14:anchorId="3EEA0FEA" wp14:editId="347160FF">
+              <wp:anchor distT="0" distB="0" distL="114300" distR="114300" simplePos="0" relativeHeight="251664384" behindDoc="0" locked="0" layoutInCell="1" allowOverlap="1" wp14:anchorId="392D77DD" wp14:editId="205C25A4">
                 <wp:simplePos x="0" y="0"/>
                 <wp:positionH relativeFrom="column">
                   <wp:posOffset>3761105</wp:posOffset>
@@ -2647,24 +3741,14 @@
                                 <w:szCs w:val="18"/>
                               </w:rPr>
                             </w:pPr>
-                            <w:proofErr w:type="spellStart"/>
-                            <w:proofErr w:type="gramStart"/>
                             <w:r>
                               <w:rPr>
                                 <w:sz w:val="18"/>
                                 <w:szCs w:val="18"/>
+                                <w:lang w:val="hu-HU"/>
                               </w:rPr>
-                              <w:t>f</w:t>
+                              <w:t>Forrás</w:t>
                             </w:r>
-                            <w:r>
-                              <w:rPr>
-                                <w:sz w:val="18"/>
-                                <w:szCs w:val="18"/>
-                              </w:rPr>
-                              <w:t>orrás</w:t>
-                            </w:r>
-                            <w:proofErr w:type="spellEnd"/>
-                            <w:proofErr w:type="gramEnd"/>
                             <w:r>
                               <w:rPr>
                                 <w:sz w:val="18"/>
@@ -2714,24 +3798,14 @@
                           <w:szCs w:val="18"/>
                         </w:rPr>
                       </w:pPr>
-                      <w:proofErr w:type="spellStart"/>
-                      <w:proofErr w:type="gramStart"/>
                       <w:r>
                         <w:rPr>
                           <w:sz w:val="18"/>
                           <w:szCs w:val="18"/>
+                          <w:lang w:val="hu-HU"/>
                         </w:rPr>
-                        <w:t>f</w:t>
+                        <w:t>Forrás</w:t>
                       </w:r>
-                      <w:r>
-                        <w:rPr>
-                          <w:sz w:val="18"/>
-                          <w:szCs w:val="18"/>
-                        </w:rPr>
-                        <w:t>orrás</w:t>
-                      </w:r>
-                      <w:proofErr w:type="spellEnd"/>
-                      <w:proofErr w:type="gramEnd"/>
                       <w:r>
                         <w:rPr>
                           <w:sz w:val="18"/>
@@ -2771,6 +3845,7 @@
           <w:sz w:val="24"/>
           <w:szCs w:val="24"/>
           <w:shd w:val="clear" w:color="auto" w:fill="FFFFFF"/>
+          <w:lang w:val="hu-HU"/>
         </w:rPr>
       </w:pPr>
       <w:r>
@@ -2781,17 +3856,18 @@
           <w:sz w:val="24"/>
           <w:szCs w:val="24"/>
           <w:shd w:val="clear" w:color="auto" w:fill="FFFFFF"/>
+          <w:lang w:val="hu-HU"/>
         </w:rPr>
         <mc:AlternateContent>
           <mc:Choice Requires="wps">
             <w:drawing>
-              <wp:anchor distT="0" distB="0" distL="114300" distR="114300" simplePos="0" relativeHeight="251666432" behindDoc="0" locked="0" layoutInCell="1" allowOverlap="1" wp14:anchorId="4C161017" wp14:editId="05741DD9">
+              <wp:anchor distT="0" distB="0" distL="114300" distR="114300" simplePos="0" relativeHeight="251666432" behindDoc="0" locked="0" layoutInCell="1" allowOverlap="1" wp14:anchorId="0A1CBB94" wp14:editId="0B54DCAF">
                 <wp:simplePos x="0" y="0"/>
                 <wp:positionH relativeFrom="column">
-                  <wp:posOffset>4828858</wp:posOffset>
+                  <wp:posOffset>4826953</wp:posOffset>
                 </wp:positionH>
                 <wp:positionV relativeFrom="paragraph">
-                  <wp:posOffset>-1218721</wp:posOffset>
+                  <wp:posOffset>1092044</wp:posOffset>
                 </wp:positionV>
                 <wp:extent cx="2125980" cy="244475"/>
                 <wp:effectExtent l="7302" t="0" r="14923" b="14922"/>
@@ -2835,17 +3911,13 @@
                                 <w:szCs w:val="16"/>
                               </w:rPr>
                             </w:pPr>
-                            <w:proofErr w:type="spellStart"/>
-                            <w:proofErr w:type="gramStart"/>
                             <w:r>
                               <w:rPr>
                                 <w:sz w:val="16"/>
                                 <w:szCs w:val="16"/>
                               </w:rPr>
-                              <w:t>forrás</w:t>
+                              <w:t>Forrás</w:t>
                             </w:r>
-                            <w:proofErr w:type="spellEnd"/>
-                            <w:proofErr w:type="gramEnd"/>
                             <w:r>
                               <w:rPr>
                                 <w:sz w:val="16"/>
@@ -2885,7 +3957,7 @@
           </mc:Choice>
           <mc:Fallback>
             <w:pict>
-              <v:shape id="_x0000_s1028" type="#_x0000_t202" style="position:absolute;left:0;text-align:left;margin-left:380.25pt;margin-top:-95.95pt;width:167.4pt;height:19.25pt;rotation:-90;z-index:251666432;visibility:visible;mso-wrap-style:square;mso-width-percent:0;mso-height-percent:0;mso-wrap-distance-left:9pt;mso-wrap-distance-top:0;mso-wrap-distance-right:9pt;mso-wrap-distance-bottom:0;mso-position-horizontal:absolute;mso-position-horizontal-relative:text;mso-position-vertical:absolute;mso-position-vertical-relative:text;mso-width-percent:0;mso-height-percent:0;mso-width-relative:margin;mso-height-relative:margin;v-text-anchor:top" o:gfxdata="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" strokecolor="white [3212]">
+              <v:shape id="_x0000_s1028" type="#_x0000_t202" style="position:absolute;left:0;text-align:left;margin-left:380.1pt;margin-top:86pt;width:167.4pt;height:19.25pt;rotation:-90;z-index:251666432;visibility:visible;mso-wrap-style:square;mso-width-percent:0;mso-height-percent:0;mso-wrap-distance-left:9pt;mso-wrap-distance-top:0;mso-wrap-distance-right:9pt;mso-wrap-distance-bottom:0;mso-position-horizontal:absolute;mso-position-horizontal-relative:text;mso-position-vertical:absolute;mso-position-vertical-relative:text;mso-width-percent:0;mso-height-percent:0;mso-width-relative:margin;mso-height-relative:margin;v-text-anchor:top" o:gfxdata="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" strokecolor="white [3212]">
                 <v:textbox>
                   <w:txbxContent>
                     <w:p>
@@ -2895,17 +3967,13 @@
                           <w:szCs w:val="16"/>
                         </w:rPr>
                       </w:pPr>
-                      <w:proofErr w:type="spellStart"/>
-                      <w:proofErr w:type="gramStart"/>
                       <w:r>
                         <w:rPr>
                           <w:sz w:val="16"/>
                           <w:szCs w:val="16"/>
                         </w:rPr>
-                        <w:t>forrás</w:t>
+                        <w:t>Forrás</w:t>
                       </w:r>
-                      <w:proofErr w:type="spellEnd"/>
-                      <w:proofErr w:type="gramEnd"/>
                       <w:r>
                         <w:rPr>
                           <w:sz w:val="16"/>
@@ -2942,15 +4010,16 @@
           <w:sz w:val="24"/>
           <w:szCs w:val="24"/>
           <w:shd w:val="clear" w:color="auto" w:fill="FFFFFF"/>
+          <w:lang w:val="hu-HU"/>
         </w:rPr>
         <w:drawing>
-          <wp:anchor distT="0" distB="0" distL="114300" distR="114300" simplePos="0" relativeHeight="251660288" behindDoc="1" locked="0" layoutInCell="1" allowOverlap="1" wp14:anchorId="3B5887BF" wp14:editId="4E5C758A">
+          <wp:anchor distT="0" distB="0" distL="114300" distR="114300" simplePos="0" relativeHeight="251660288" behindDoc="1" locked="0" layoutInCell="1" allowOverlap="1" wp14:anchorId="51A2D6BA" wp14:editId="6F147D67">
             <wp:simplePos x="0" y="0"/>
             <wp:positionH relativeFrom="column">
-              <wp:posOffset>-34290</wp:posOffset>
+              <wp:posOffset>-34925</wp:posOffset>
             </wp:positionH>
             <wp:positionV relativeFrom="paragraph">
-              <wp:posOffset>37465</wp:posOffset>
+              <wp:posOffset>227965</wp:posOffset>
             </wp:positionV>
             <wp:extent cx="5806440" cy="1965960"/>
             <wp:effectExtent l="0" t="0" r="3810" b="0"/>
@@ -3041,18 +4110,86 @@
           <w:shd w:val="clear" w:color="auto" w:fill="FFFFFF"/>
           <w:lang w:val="hu-HU"/>
         </w:rPr>
-        <w:t>A geo-tagging alapú</w:t>
-      </w:r>
-      <w:r>
-        <w:rPr>
-          <w:rFonts w:ascii="Times New Roman" w:hAnsi="Times New Roman" w:cs="Times New Roman"/>
-          <w:color w:val="333333"/>
-          <w:sz w:val="24"/>
-          <w:szCs w:val="24"/>
-          <w:shd w:val="clear" w:color="auto" w:fill="FFFFFF"/>
-          <w:lang w:val="hu-HU"/>
-        </w:rPr>
-        <w:t xml:space="preserve"> alkalmazasok az eszköz beépített helymeghatarózó rendszere alapján </w:t>
+        <w:t xml:space="preserve">A </w:t>
+      </w:r>
+      <w:r>
+        <w:rPr>
+          <w:rFonts w:ascii="Times New Roman" w:hAnsi="Times New Roman" w:cs="Times New Roman"/>
+          <w:b/>
+          <w:color w:val="333333"/>
+          <w:sz w:val="24"/>
+          <w:szCs w:val="24"/>
+          <w:shd w:val="clear" w:color="auto" w:fill="FFFFFF"/>
+          <w:lang w:val="hu-HU"/>
+        </w:rPr>
+        <w:t>geo-taggin</w:t>
+      </w:r>
+      <w:r>
+        <w:rPr>
+          <w:rFonts w:ascii="Times New Roman" w:hAnsi="Times New Roman" w:cs="Times New Roman"/>
+          <w:b/>
+          <w:color w:val="333333"/>
+          <w:sz w:val="24"/>
+          <w:szCs w:val="24"/>
+          <w:shd w:val="clear" w:color="auto" w:fill="FFFFFF"/>
+          <w:lang w:val="hu-HU"/>
+        </w:rPr>
+        <w:t xml:space="preserve"> alapú</w:t>
+      </w:r>
+      <w:r>
+        <w:rPr>
+          <w:rFonts w:ascii="Times New Roman" w:hAnsi="Times New Roman" w:cs="Times New Roman"/>
+          <w:color w:val="333333"/>
+          <w:sz w:val="24"/>
+          <w:szCs w:val="24"/>
+          <w:shd w:val="clear" w:color="auto" w:fill="FFFFFF"/>
+          <w:lang w:val="hu-HU"/>
+        </w:rPr>
+        <w:t xml:space="preserve"> </w:t>
+      </w:r>
+      <w:r>
+        <w:rPr>
+          <w:rFonts w:ascii="Times New Roman" w:hAnsi="Times New Roman" w:cs="Times New Roman"/>
+          <w:color w:val="333333"/>
+          <w:sz w:val="24"/>
+          <w:szCs w:val="24"/>
+          <w:shd w:val="clear" w:color="auto" w:fill="FFFFFF"/>
+          <w:lang w:val="hu-HU"/>
+        </w:rPr>
+        <w:t>alkalmazások</w:t>
+      </w:r>
+      <w:r>
+        <w:rPr>
+          <w:rFonts w:ascii="Times New Roman" w:hAnsi="Times New Roman" w:cs="Times New Roman"/>
+          <w:color w:val="333333"/>
+          <w:sz w:val="24"/>
+          <w:szCs w:val="24"/>
+          <w:shd w:val="clear" w:color="auto" w:fill="FFFFFF"/>
+          <w:lang w:val="hu-HU"/>
+        </w:rPr>
+        <w:t xml:space="preserve"> az eszköz beépített </w:t>
+      </w:r>
+      <w:r>
+        <w:rPr>
+          <w:rFonts w:ascii="Times New Roman" w:hAnsi="Times New Roman" w:cs="Times New Roman"/>
+          <w:color w:val="333333"/>
+          <w:sz w:val="24"/>
+          <w:szCs w:val="24"/>
+          <w:shd w:val="clear" w:color="auto" w:fill="FFFFFF"/>
+          <w:lang w:val="hu-HU"/>
+        </w:rPr>
+        <w:t>helymeghatározó</w:t>
+      </w:r>
+      <w:r>
+        <w:rPr>
+          <w:rFonts w:ascii="Times New Roman" w:hAnsi="Times New Roman" w:cs="Times New Roman"/>
+          <w:color w:val="333333"/>
+          <w:sz w:val="24"/>
+          <w:szCs w:val="24"/>
+          <w:shd w:val="clear" w:color="auto" w:fill="FFFFFF"/>
+          <w:lang w:val="hu-HU"/>
+        </w:rPr>
+        <w:t xml:space="preserve"> rendszere alapján </w:t>
       </w:r>
       <w:r>
         <w:rPr>
@@ -3096,7 +4233,18 @@
           <w:shd w:val="clear" w:color="auto" w:fill="FFFFFF"/>
           <w:lang w:val="hu-HU"/>
         </w:rPr>
-        <w:t>, irányát, dőlését, majd  koordináták alapján kiszámítják, hogy hogyan helyezkednek el a tárgyak minket körülvevő világban.</w:t>
+        <w:t xml:space="preserve">, irányát, dőlését, majd </w:t>
+      </w:r>
+      <w:r>
+        <w:rPr>
+          <w:rFonts w:ascii="Times New Roman" w:hAnsi="Times New Roman" w:cs="Times New Roman"/>
+          <w:color w:val="333333"/>
+          <w:sz w:val="24"/>
+          <w:szCs w:val="24"/>
+          <w:shd w:val="clear" w:color="auto" w:fill="FFFFFF"/>
+          <w:lang w:val="hu-HU"/>
+        </w:rPr>
+        <w:t>koordináták alapján kiszámítják, hogy hogyan helyezkednek el a tárgyak minket körülvevő világban.</w:t>
       </w:r>
     </w:p>
     <w:p>
@@ -3307,16 +4455,6 @@
     <w:p>
       <w:pPr>
         <w:rPr>
-          <w:rFonts w:ascii="Times New Roman" w:hAnsi="Times New Roman" w:cs="Times New Roman"/>
-          <w:color w:val="333333"/>
-          <w:sz w:val="24"/>
-          <w:szCs w:val="24"/>
-          <w:shd w:val="clear" w:color="auto" w:fill="FFFFFF"/>
-          <w:lang w:val="hu-HU"/>
-        </w:rPr>
-      </w:pPr>
-      <w:r>
-        <w:rPr>
           <w:rFonts w:cstheme="minorHAnsi"/>
           <w:b/>
           <w:color w:val="333333"/>
@@ -3325,6 +4463,29 @@
           <w:shd w:val="clear" w:color="auto" w:fill="FFFFFF"/>
           <w:lang w:val="hu-HU"/>
         </w:rPr>
+      </w:pPr>
+    </w:p>
+    <w:p>
+      <w:pPr>
+        <w:rPr>
+          <w:rFonts w:ascii="Times New Roman" w:hAnsi="Times New Roman" w:cs="Times New Roman"/>
+          <w:color w:val="333333"/>
+          <w:sz w:val="24"/>
+          <w:szCs w:val="24"/>
+          <w:shd w:val="clear" w:color="auto" w:fill="FFFFFF"/>
+          <w:lang w:val="hu-HU"/>
+        </w:rPr>
+      </w:pPr>
+      <w:r>
+        <w:rPr>
+          <w:rFonts w:cstheme="minorHAnsi"/>
+          <w:b/>
+          <w:color w:val="333333"/>
+          <w:sz w:val="28"/>
+          <w:szCs w:val="28"/>
+          <w:shd w:val="clear" w:color="auto" w:fill="FFFFFF"/>
+          <w:lang w:val="hu-HU"/>
+        </w:rPr>
         <w:lastRenderedPageBreak/>
         <w:t>Az AR technológia előnyei</w:t>
       </w:r>
@@ -3343,13 +4504,7 @@
         <w:rPr>
           <w:lang w:val="hu-HU"/>
         </w:rPr>
-        <w:t>[4</w:t>
-      </w:r>
-      <w:r>
-        <w:rPr>
-          <w:lang w:val="hu-HU"/>
-        </w:rPr>
-        <w:t>]</w:t>
+        <w:t>[4]</w:t>
       </w:r>
       <w:r>
         <w:rPr>
@@ -3457,13 +4612,7 @@
         <w:rPr>
           <w:lang w:val="hu-HU"/>
         </w:rPr>
-        <w:t>[4</w:t>
-      </w:r>
-      <w:r>
-        <w:rPr>
-          <w:lang w:val="hu-HU"/>
-        </w:rPr>
-        <w:t>]</w:t>
+        <w:t>[4]</w:t>
       </w:r>
       <w:r>
         <w:rPr>
@@ -3574,6 +4723,31 @@
     </w:p>
     <w:p>
       <w:pPr>
+        <w:rPr>
+          <w:rFonts w:cstheme="minorHAnsi"/>
+          <w:b/>
+          <w:color w:val="333333"/>
+          <w:sz w:val="44"/>
+          <w:szCs w:val="44"/>
+          <w:shd w:val="clear" w:color="auto" w:fill="FFFFFF"/>
+          <w:lang w:val="hu-HU"/>
+        </w:rPr>
+      </w:pPr>
+      <w:r>
+        <w:rPr>
+          <w:rFonts w:cstheme="minorHAnsi"/>
+          <w:b/>
+          <w:color w:val="333333"/>
+          <w:sz w:val="44"/>
+          <w:szCs w:val="44"/>
+          <w:shd w:val="clear" w:color="auto" w:fill="FFFFFF"/>
+          <w:lang w:val="hu-HU"/>
+        </w:rPr>
+        <w:t>A szemantikus böngésző</w:t>
+      </w:r>
+    </w:p>
+    <w:p>
+      <w:pPr>
         <w:ind w:firstLine="720"/>
         <w:rPr>
           <w:rFonts w:ascii="Times New Roman" w:hAnsi="Times New Roman" w:cs="Times New Roman"/>
@@ -3584,6 +4758,117 @@
           <w:lang w:val="hu-HU"/>
         </w:rPr>
       </w:pPr>
+      <w:r>
+        <w:rPr>
+          <w:rFonts w:ascii="Times New Roman" w:hAnsi="Times New Roman" w:cs="Times New Roman"/>
+          <w:color w:val="333333"/>
+          <w:sz w:val="24"/>
+          <w:szCs w:val="24"/>
+          <w:shd w:val="clear" w:color="auto" w:fill="FFFFFF"/>
+          <w:lang w:val="hu-HU"/>
+        </w:rPr>
+        <w:t xml:space="preserve">[7] </w:t>
+      </w:r>
+      <w:r>
+        <w:rPr>
+          <w:rFonts w:ascii="Times New Roman" w:hAnsi="Times New Roman" w:cs="Times New Roman"/>
+          <w:color w:val="333333"/>
+          <w:sz w:val="24"/>
+          <w:szCs w:val="24"/>
+          <w:shd w:val="clear" w:color="auto" w:fill="FFFFFF"/>
+          <w:lang w:val="hu-HU"/>
+        </w:rPr>
+        <w:t xml:space="preserve">A kiterjesztett valóság egy élvonalbeli technológia, </w:t>
+      </w:r>
+      <w:r>
+        <w:rPr>
+          <w:rFonts w:ascii="Times New Roman" w:hAnsi="Times New Roman" w:cs="Times New Roman"/>
+          <w:color w:val="333333"/>
+          <w:sz w:val="24"/>
+          <w:szCs w:val="24"/>
+          <w:shd w:val="clear" w:color="auto" w:fill="FFFFFF"/>
+          <w:lang w:val="hu-HU"/>
+        </w:rPr>
+        <w:t xml:space="preserve">amely lehetővé teszi, hogy digitális </w:t>
+      </w:r>
+      <w:r>
+        <w:rPr>
+          <w:rFonts w:ascii="Times New Roman" w:hAnsi="Times New Roman" w:cs="Times New Roman"/>
+          <w:color w:val="333333"/>
+          <w:sz w:val="24"/>
+          <w:szCs w:val="24"/>
+          <w:shd w:val="clear" w:color="auto" w:fill="FFFFFF"/>
+          <w:lang w:val="hu-HU"/>
+        </w:rPr>
+        <w:t>tartalmat</w:t>
+      </w:r>
+      <w:r>
+        <w:rPr>
+          <w:rFonts w:ascii="Times New Roman" w:hAnsi="Times New Roman" w:cs="Times New Roman"/>
+          <w:color w:val="333333"/>
+          <w:sz w:val="24"/>
+          <w:szCs w:val="24"/>
+          <w:shd w:val="clear" w:color="auto" w:fill="FFFFFF"/>
+          <w:lang w:val="hu-HU"/>
+        </w:rPr>
+        <w:t xml:space="preserve"> kapcsoljunk a minket körülvevő </w:t>
+      </w:r>
+      <w:r>
+        <w:rPr>
+          <w:rFonts w:ascii="Times New Roman" w:hAnsi="Times New Roman" w:cs="Times New Roman"/>
+          <w:color w:val="333333"/>
+          <w:sz w:val="24"/>
+          <w:szCs w:val="24"/>
+          <w:shd w:val="clear" w:color="auto" w:fill="FFFFFF"/>
+          <w:lang w:val="hu-HU"/>
+        </w:rPr>
+        <w:t xml:space="preserve">mindennapi </w:t>
+      </w:r>
+      <w:r>
+        <w:rPr>
+          <w:rFonts w:ascii="Times New Roman" w:hAnsi="Times New Roman" w:cs="Times New Roman"/>
+          <w:color w:val="333333"/>
+          <w:sz w:val="24"/>
+          <w:szCs w:val="24"/>
+          <w:shd w:val="clear" w:color="auto" w:fill="FFFFFF"/>
+          <w:lang w:val="hu-HU"/>
+        </w:rPr>
+        <w:t>világhoz</w:t>
+      </w:r>
+      <w:r>
+        <w:rPr>
+          <w:rFonts w:ascii="Times New Roman" w:hAnsi="Times New Roman" w:cs="Times New Roman"/>
+          <w:color w:val="333333"/>
+          <w:sz w:val="24"/>
+          <w:szCs w:val="24"/>
+          <w:shd w:val="clear" w:color="auto" w:fill="FFFFFF"/>
+          <w:lang w:val="hu-HU"/>
+        </w:rPr>
+        <w:t xml:space="preserve">. A technológia legelterjedtebb felhasználási területe a </w:t>
+      </w:r>
+      <w:r>
+        <w:rPr>
+          <w:rFonts w:ascii="Times New Roman" w:hAnsi="Times New Roman" w:cs="Times New Roman"/>
+          <w:color w:val="333333"/>
+          <w:sz w:val="24"/>
+          <w:szCs w:val="24"/>
+          <w:u w:val="single"/>
+          <w:shd w:val="clear" w:color="auto" w:fill="FFFFFF"/>
+          <w:lang w:val="hu-HU"/>
+        </w:rPr>
+        <w:t>szemantikus böngésző</w:t>
+      </w:r>
+      <w:r>
+        <w:rPr>
+          <w:rFonts w:ascii="Times New Roman" w:hAnsi="Times New Roman" w:cs="Times New Roman"/>
+          <w:color w:val="333333"/>
+          <w:sz w:val="24"/>
+          <w:szCs w:val="24"/>
+          <w:shd w:val="clear" w:color="auto" w:fill="FFFFFF"/>
+          <w:lang w:val="hu-HU"/>
+        </w:rPr>
+        <w:t>.</w:t>
+      </w:r>
     </w:p>
     <w:p>
       <w:pPr>
@@ -3597,6 +4882,72 @@
           <w:lang w:val="hu-HU"/>
         </w:rPr>
       </w:pPr>
+      <w:r>
+        <w:rPr>
+          <w:rFonts w:ascii="Times New Roman" w:hAnsi="Times New Roman" w:cs="Times New Roman"/>
+          <w:color w:val="333333"/>
+          <w:sz w:val="24"/>
+          <w:szCs w:val="24"/>
+          <w:shd w:val="clear" w:color="auto" w:fill="FFFFFF"/>
+          <w:lang w:val="hu-HU"/>
+        </w:rPr>
+        <w:t>[8] A szemantikus böngésző az AR technológia egy olyan formája, mely a közelünkben található helyek, esetleg tárgyak, felkutatását és megismerését teszi lehetővé. Egy ilyen alkalmazás működéséhez elengedhetetlen a GPS, a digitális iránytű valamint a g</w:t>
+      </w:r>
+      <w:r>
+        <w:rPr>
+          <w:rFonts w:ascii="Times New Roman" w:hAnsi="Times New Roman" w:cs="Times New Roman"/>
+          <w:color w:val="333333"/>
+          <w:sz w:val="24"/>
+          <w:szCs w:val="24"/>
+          <w:shd w:val="clear" w:color="auto" w:fill="FFFFFF"/>
+          <w:lang w:val="hu-HU"/>
+        </w:rPr>
+        <w:t>i</w:t>
+      </w:r>
+      <w:r>
+        <w:rPr>
+          <w:rFonts w:ascii="Times New Roman" w:hAnsi="Times New Roman" w:cs="Times New Roman"/>
+          <w:color w:val="333333"/>
+          <w:sz w:val="24"/>
+          <w:szCs w:val="24"/>
+          <w:shd w:val="clear" w:color="auto" w:fill="FFFFFF"/>
+          <w:lang w:val="hu-HU"/>
+        </w:rPr>
+        <w:t>ros</w:t>
+      </w:r>
+      <w:r>
+        <w:rPr>
+          <w:rFonts w:ascii="Times New Roman" w:hAnsi="Times New Roman" w:cs="Times New Roman"/>
+          <w:color w:val="333333"/>
+          <w:sz w:val="24"/>
+          <w:szCs w:val="24"/>
+          <w:shd w:val="clear" w:color="auto" w:fill="FFFFFF"/>
+          <w:lang w:val="hu-HU"/>
+        </w:rPr>
+        <w:t>z</w:t>
+      </w:r>
+      <w:r>
+        <w:rPr>
+          <w:rFonts w:ascii="Times New Roman" w:hAnsi="Times New Roman" w:cs="Times New Roman"/>
+          <w:color w:val="333333"/>
+          <w:sz w:val="24"/>
+          <w:szCs w:val="24"/>
+          <w:shd w:val="clear" w:color="auto" w:fill="FFFFFF"/>
+          <w:lang w:val="hu-HU"/>
+        </w:rPr>
+        <w:t>kóp</w:t>
+      </w:r>
+      <w:r>
+        <w:rPr>
+          <w:rFonts w:ascii="Times New Roman" w:hAnsi="Times New Roman" w:cs="Times New Roman"/>
+          <w:color w:val="333333"/>
+          <w:sz w:val="24"/>
+          <w:szCs w:val="24"/>
+          <w:shd w:val="clear" w:color="auto" w:fill="FFFFFF"/>
+          <w:lang w:val="hu-HU"/>
+        </w:rPr>
+        <w:t>.</w:t>
+      </w:r>
     </w:p>
     <w:p>
       <w:pPr>
@@ -3610,6 +4961,390 @@
           <w:lang w:val="hu-HU"/>
         </w:rPr>
       </w:pPr>
+      <w:r>
+        <w:rPr>
+          <w:rFonts w:ascii="Times New Roman" w:hAnsi="Times New Roman" w:cs="Times New Roman"/>
+          <w:noProof/>
+          <w:color w:val="333333"/>
+          <w:sz w:val="24"/>
+          <w:szCs w:val="24"/>
+          <w:shd w:val="clear" w:color="auto" w:fill="FFFFFF"/>
+          <w:lang w:val="hu-HU"/>
+        </w:rPr>
+        <w:drawing>
+          <wp:anchor distT="0" distB="0" distL="114300" distR="114300" simplePos="0" relativeHeight="251668480" behindDoc="1" locked="0" layoutInCell="1" allowOverlap="1" wp14:anchorId="001BBE79" wp14:editId="4366EAB8">
+            <wp:simplePos x="0" y="0"/>
+            <wp:positionH relativeFrom="column">
+              <wp:posOffset>9525</wp:posOffset>
+            </wp:positionH>
+            <wp:positionV relativeFrom="paragraph">
+              <wp:posOffset>746125</wp:posOffset>
+            </wp:positionV>
+            <wp:extent cx="3019425" cy="1946910"/>
+            <wp:effectExtent l="0" t="0" r="9525" b="0"/>
+            <wp:wrapTight wrapText="bothSides">
+              <wp:wrapPolygon edited="0">
+                <wp:start x="0" y="0"/>
+                <wp:lineTo x="0" y="21346"/>
+                <wp:lineTo x="21532" y="21346"/>
+                <wp:lineTo x="21532" y="0"/>
+                <wp:lineTo x="0" y="0"/>
+              </wp:wrapPolygon>
+            </wp:wrapTight>
+            <wp:docPr id="6" name="Picture 6" descr="D:\[--==DOCUMENTS==--]\ALLAMVIZSGA\GitHub\augmentedReality\docs\augmented-reality-example-ios-apple.jpg"/>
+            <wp:cNvGraphicFramePr>
+              <a:graphicFrameLocks xmlns:a="http://schemas.openxmlformats.org/drawingml/2006/main" noChangeAspect="1"/>
+            </wp:cNvGraphicFramePr>
+            <a:graphic xmlns:a="http://schemas.openxmlformats.org/drawingml/2006/main">
+              <a:graphicData uri="http://schemas.openxmlformats.org/drawingml/2006/picture">
+                <pic:pic xmlns:pic="http://schemas.openxmlformats.org/drawingml/2006/picture">
+                  <pic:nvPicPr>
+                    <pic:cNvPr id="0" name="Picture 1" descr="D:\[--==DOCUMENTS==--]\ALLAMVIZSGA\GitHub\augmentedReality\docs\augmented-reality-example-ios-apple.jpg"/>
+                    <pic:cNvPicPr>
+                      <a:picLocks noChangeAspect="1" noChangeArrowheads="1"/>
+                    </pic:cNvPicPr>
+                  </pic:nvPicPr>
+                  <pic:blipFill>
+                    <a:blip r:embed="rId16" cstate="print">
+                      <a:extLst>
+                        <a:ext uri="{28A0092B-C50C-407E-A947-70E740481C1C}">
+                          <a14:useLocalDpi xmlns:a14="http://schemas.microsoft.com/office/drawing/2010/main" val="0"/>
+                        </a:ext>
+                      </a:extLst>
+                    </a:blip>
+                    <a:srcRect/>
+                    <a:stretch>
+                      <a:fillRect/>
+                    </a:stretch>
+                  </pic:blipFill>
+                  <pic:spPr bwMode="auto">
+                    <a:xfrm>
+                      <a:off x="0" y="0"/>
+                      <a:ext cx="3019425" cy="1946910"/>
+                    </a:xfrm>
+                    <a:prstGeom prst="rect">
+                      <a:avLst/>
+                    </a:prstGeom>
+                    <a:noFill/>
+                    <a:ln>
+                      <a:noFill/>
+                    </a:ln>
+                  </pic:spPr>
+                </pic:pic>
+              </a:graphicData>
+            </a:graphic>
+            <wp14:sizeRelH relativeFrom="margin">
+              <wp14:pctWidth>0</wp14:pctWidth>
+            </wp14:sizeRelH>
+            <wp14:sizeRelV relativeFrom="margin">
+              <wp14:pctHeight>0</wp14:pctHeight>
+            </wp14:sizeRelV>
+          </wp:anchor>
+        </w:drawing>
+      </w:r>
+      <w:r>
+        <w:rPr>
+          <w:rFonts w:ascii="Times New Roman" w:hAnsi="Times New Roman" w:cs="Times New Roman"/>
+          <w:color w:val="333333"/>
+          <w:sz w:val="24"/>
+          <w:szCs w:val="24"/>
+          <w:shd w:val="clear" w:color="auto" w:fill="FFFFFF"/>
+          <w:lang w:val="hu-HU"/>
+        </w:rPr>
+        <w:t>Szükség van egy előre összeállított látnivaló (POI – Point Of Interest) katalógusra, amiben tároljuk a megjelenítésre szánt he</w:t>
+      </w:r>
+      <w:r>
+        <w:rPr>
+          <w:rFonts w:ascii="Times New Roman" w:hAnsi="Times New Roman" w:cs="Times New Roman"/>
+          <w:color w:val="333333"/>
+          <w:sz w:val="24"/>
+          <w:szCs w:val="24"/>
+          <w:shd w:val="clear" w:color="auto" w:fill="FFFFFF"/>
+          <w:lang w:val="hu-HU"/>
+        </w:rPr>
+        <w:t>lyek listáját, rövid leírását. Ebből a katalógusból</w:t>
+      </w:r>
+      <w:r>
+        <w:rPr>
+          <w:rFonts w:ascii="Times New Roman" w:hAnsi="Times New Roman" w:cs="Times New Roman"/>
+          <w:color w:val="333333"/>
+          <w:sz w:val="24"/>
+          <w:szCs w:val="24"/>
+          <w:shd w:val="clear" w:color="auto" w:fill="FFFFFF"/>
+          <w:lang w:val="hu-HU"/>
+        </w:rPr>
+        <w:t xml:space="preserve"> a pontos helymeghatározás után telefonunk ki tudja szűrni a körülöttünk elhelyezkedő látványosságokat, majd ezek felkerülnek a kamera által szolgáltatott valós idejű képre, elfoglalva pontos helyüket.</w:t>
+      </w:r>
+    </w:p>
+    <w:p>
+      <w:pPr>
+        <w:rPr>
+          <w:rFonts w:ascii="Times New Roman" w:hAnsi="Times New Roman" w:cs="Times New Roman"/>
+          <w:color w:val="333333"/>
+          <w:sz w:val="24"/>
+          <w:szCs w:val="24"/>
+          <w:shd w:val="clear" w:color="auto" w:fill="FFFFFF"/>
+          <w:lang w:val="hu-HU"/>
+        </w:rPr>
+      </w:pPr>
+    </w:p>
+    <w:p>
+      <w:pPr>
+        <w:rPr>
+          <w:rFonts w:ascii="Times New Roman" w:hAnsi="Times New Roman" w:cs="Times New Roman"/>
+          <w:color w:val="333333"/>
+          <w:sz w:val="24"/>
+          <w:szCs w:val="24"/>
+          <w:shd w:val="clear" w:color="auto" w:fill="FFFFFF"/>
+          <w:lang w:val="hu-HU"/>
+        </w:rPr>
+      </w:pPr>
+    </w:p>
+    <w:p>
+      <w:pPr>
+        <w:rPr>
+          <w:rFonts w:ascii="Times New Roman" w:hAnsi="Times New Roman" w:cs="Times New Roman"/>
+          <w:color w:val="333333"/>
+          <w:sz w:val="20"/>
+          <w:szCs w:val="20"/>
+          <w:shd w:val="clear" w:color="auto" w:fill="FFFFFF"/>
+          <w:lang w:val="hu-HU"/>
+        </w:rPr>
+      </w:pPr>
+      <w:r>
+        <w:rPr>
+          <w:rFonts w:ascii="Times New Roman" w:hAnsi="Times New Roman" w:cs="Times New Roman"/>
+          <w:color w:val="333333"/>
+          <w:sz w:val="20"/>
+          <w:szCs w:val="20"/>
+          <w:shd w:val="clear" w:color="auto" w:fill="FFFFFF"/>
+          <w:lang w:val="hu-HU"/>
+        </w:rPr>
+        <w:t xml:space="preserve">Nokia Lumia modellekre szánt, a </w:t>
+      </w:r>
+      <w:r>
+        <w:rPr>
+          <w:rFonts w:ascii="Times New Roman" w:hAnsi="Times New Roman" w:cs="Times New Roman"/>
+          <w:color w:val="333333"/>
+          <w:sz w:val="20"/>
+          <w:szCs w:val="20"/>
+          <w:shd w:val="clear" w:color="auto" w:fill="FFFFFF"/>
+          <w:lang w:val="hu-HU"/>
+        </w:rPr>
+        <w:t>gyártó</w:t>
+      </w:r>
+      <w:r>
+        <w:rPr>
+          <w:rFonts w:ascii="Times New Roman" w:hAnsi="Times New Roman" w:cs="Times New Roman"/>
+          <w:color w:val="333333"/>
+          <w:sz w:val="20"/>
+          <w:szCs w:val="20"/>
+          <w:shd w:val="clear" w:color="auto" w:fill="FFFFFF"/>
+          <w:lang w:val="hu-HU"/>
+        </w:rPr>
+        <w:t xml:space="preserve"> saját fejlesztésű AR böngésző alkalmazása</w:t>
+      </w:r>
+    </w:p>
+    <w:p>
+      <w:pPr>
+        <w:rPr>
+          <w:sz w:val="20"/>
+          <w:szCs w:val="20"/>
+          <w:lang w:val="hu-HU"/>
+        </w:rPr>
+      </w:pPr>
+      <w:r>
+        <w:rPr>
+          <w:rFonts w:ascii="Times New Roman" w:hAnsi="Times New Roman" w:cs="Times New Roman"/>
+          <w:color w:val="333333"/>
+          <w:sz w:val="20"/>
+          <w:szCs w:val="20"/>
+          <w:shd w:val="clear" w:color="auto" w:fill="FFFFFF"/>
+          <w:lang w:val="hu-HU"/>
+        </w:rPr>
+        <w:t>(F</w:t>
+      </w:r>
+      <w:r>
+        <w:rPr>
+          <w:rFonts w:ascii="Times New Roman" w:hAnsi="Times New Roman" w:cs="Times New Roman"/>
+          <w:color w:val="333333"/>
+          <w:sz w:val="20"/>
+          <w:szCs w:val="20"/>
+          <w:shd w:val="clear" w:color="auto" w:fill="FFFFFF"/>
+          <w:lang w:val="hu-HU"/>
+        </w:rPr>
+        <w:t xml:space="preserve">orrás: </w:t>
+      </w:r>
+      <w:hyperlink r:id="rId17" w:history="1">
+        <w:r>
+          <w:rPr>
+            <w:rStyle w:val="Hyperlink"/>
+            <w:color w:val="auto"/>
+            <w:sz w:val="20"/>
+            <w:szCs w:val="20"/>
+            <w:u w:val="none"/>
+            <w:lang w:val="hu-HU"/>
+          </w:rPr>
+          <w:t>http://www.tapscape.com</w:t>
+        </w:r>
+      </w:hyperlink>
+      <w:r>
+        <w:rPr>
+          <w:sz w:val="20"/>
+          <w:szCs w:val="20"/>
+          <w:lang w:val="hu-HU"/>
+        </w:rPr>
+        <w:t>)</w:t>
+      </w:r>
+    </w:p>
+    <w:p>
+      <w:pPr>
+        <w:rPr>
+          <w:rFonts w:ascii="Times New Roman" w:hAnsi="Times New Roman" w:cs="Times New Roman"/>
+          <w:color w:val="333333"/>
+          <w:sz w:val="24"/>
+          <w:szCs w:val="24"/>
+          <w:shd w:val="clear" w:color="auto" w:fill="FFFFFF"/>
+          <w:lang w:val="hu-HU"/>
+        </w:rPr>
+      </w:pPr>
+      <w:r>
+        <w:rPr>
+          <w:noProof/>
+          <w:lang w:val="hu-HU"/>
+        </w:rPr>
+        <w:lastRenderedPageBreak/>
+        <w:drawing>
+          <wp:anchor distT="0" distB="0" distL="114300" distR="114300" simplePos="0" relativeHeight="251669504" behindDoc="1" locked="0" layoutInCell="1" allowOverlap="1" wp14:anchorId="5E47689D" wp14:editId="74853A1B">
+            <wp:simplePos x="0" y="0"/>
+            <wp:positionH relativeFrom="column">
+              <wp:posOffset>3354070</wp:posOffset>
+            </wp:positionH>
+            <wp:positionV relativeFrom="paragraph">
+              <wp:posOffset>41910</wp:posOffset>
+            </wp:positionV>
+            <wp:extent cx="2449830" cy="1413510"/>
+            <wp:effectExtent l="0" t="0" r="7620" b="0"/>
+            <wp:wrapSquare wrapText="bothSides"/>
+            <wp:docPr id="8" name="Picture 8" descr="D:\[--==DOCUMENTS==--]\ALLAMVIZSGA\GitHub\augmentedReality\docs\Digital-AR.jpg"/>
+            <wp:cNvGraphicFramePr>
+              <a:graphicFrameLocks xmlns:a="http://schemas.openxmlformats.org/drawingml/2006/main" noChangeAspect="1"/>
+            </wp:cNvGraphicFramePr>
+            <a:graphic xmlns:a="http://schemas.openxmlformats.org/drawingml/2006/main">
+              <a:graphicData uri="http://schemas.openxmlformats.org/drawingml/2006/picture">
+                <pic:pic xmlns:pic="http://schemas.openxmlformats.org/drawingml/2006/picture">
+                  <pic:nvPicPr>
+                    <pic:cNvPr id="0" name="Picture 3" descr="D:\[--==DOCUMENTS==--]\ALLAMVIZSGA\GitHub\augmentedReality\docs\Digital-AR.jpg"/>
+                    <pic:cNvPicPr>
+                      <a:picLocks noChangeAspect="1" noChangeArrowheads="1"/>
+                    </pic:cNvPicPr>
+                  </pic:nvPicPr>
+                  <pic:blipFill>
+                    <a:blip r:embed="rId18" cstate="print">
+                      <a:extLst>
+                        <a:ext uri="{28A0092B-C50C-407E-A947-70E740481C1C}">
+                          <a14:useLocalDpi xmlns:a14="http://schemas.microsoft.com/office/drawing/2010/main" val="0"/>
+                        </a:ext>
+                      </a:extLst>
+                    </a:blip>
+                    <a:srcRect/>
+                    <a:stretch>
+                      <a:fillRect/>
+                    </a:stretch>
+                  </pic:blipFill>
+                  <pic:spPr bwMode="auto">
+                    <a:xfrm>
+                      <a:off x="0" y="0"/>
+                      <a:ext cx="2449830" cy="1413510"/>
+                    </a:xfrm>
+                    <a:prstGeom prst="rect">
+                      <a:avLst/>
+                    </a:prstGeom>
+                    <a:noFill/>
+                    <a:ln>
+                      <a:noFill/>
+                    </a:ln>
+                  </pic:spPr>
+                </pic:pic>
+              </a:graphicData>
+            </a:graphic>
+            <wp14:sizeRelH relativeFrom="margin">
+              <wp14:pctWidth>0</wp14:pctWidth>
+            </wp14:sizeRelH>
+            <wp14:sizeRelV relativeFrom="margin">
+              <wp14:pctHeight>0</wp14:pctHeight>
+            </wp14:sizeRelV>
+          </wp:anchor>
+        </w:drawing>
+      </w:r>
+      <w:r>
+        <w:rPr>
+          <w:rFonts w:ascii="Times New Roman" w:hAnsi="Times New Roman" w:cs="Times New Roman"/>
+          <w:color w:val="333333"/>
+          <w:sz w:val="24"/>
+          <w:szCs w:val="24"/>
+          <w:shd w:val="clear" w:color="auto" w:fill="FFFFFF"/>
+          <w:lang w:val="hu-HU"/>
+        </w:rPr>
+        <w:tab/>
+        <w:t>A szemantikus böngésző másik formája GPS koordináták helyett inkább képfelismer</w:t>
+      </w:r>
+      <w:r>
+        <w:rPr>
+          <w:rFonts w:ascii="Times New Roman" w:hAnsi="Times New Roman" w:cs="Times New Roman"/>
+          <w:color w:val="333333"/>
+          <w:sz w:val="24"/>
+          <w:szCs w:val="24"/>
+          <w:shd w:val="clear" w:color="auto" w:fill="FFFFFF"/>
+          <w:lang w:val="hu-HU"/>
+        </w:rPr>
+        <w:t>ést használ. Az alkalmazás</w:t>
+      </w:r>
+      <w:r>
+        <w:rPr>
+          <w:rFonts w:ascii="Times New Roman" w:hAnsi="Times New Roman" w:cs="Times New Roman"/>
+          <w:color w:val="333333"/>
+          <w:sz w:val="24"/>
+          <w:szCs w:val="24"/>
+          <w:shd w:val="clear" w:color="auto" w:fill="FFFFFF"/>
+          <w:lang w:val="hu-HU"/>
+        </w:rPr>
+        <w:t xml:space="preserve"> felismerhet képeket, szimbólumokat, reklámokat, majd plusz információt szolgáltathat róluk vagy 3 dimenziós modelleket jeleníthet meg. Például ha egy lakberendező magazint olvasunk, telefonunk kameráját a kiválasztott bútordarab képére </w:t>
+      </w:r>
+      <w:r>
+        <w:rPr>
+          <w:rFonts w:ascii="Times New Roman" w:hAnsi="Times New Roman" w:cs="Times New Roman"/>
+          <w:color w:val="333333"/>
+          <w:sz w:val="24"/>
+          <w:szCs w:val="24"/>
+          <w:shd w:val="clear" w:color="auto" w:fill="FFFFFF"/>
+          <w:lang w:val="hu-HU"/>
+        </w:rPr>
+        <w:t>irányítva</w:t>
+      </w:r>
+      <w:r>
+        <w:rPr>
+          <w:rFonts w:ascii="Times New Roman" w:hAnsi="Times New Roman" w:cs="Times New Roman"/>
+          <w:color w:val="333333"/>
+          <w:sz w:val="24"/>
+          <w:szCs w:val="24"/>
+          <w:shd w:val="clear" w:color="auto" w:fill="FFFFFF"/>
+          <w:lang w:val="hu-HU"/>
+        </w:rPr>
+        <w:t xml:space="preserve"> a telefon felismeri a tárgyat, majd a képernyőn megjeleníti annak 3 dimenziós modellje, de léteznek olyan alkalmazások is melyek például reklámok plakátjait ismerik fel, majd pontosabb leírást szolgáltatnak annak tartalmáról.</w:t>
+      </w:r>
+    </w:p>
+    <w:p>
+      <w:pPr>
+        <w:rPr>
+          <w:rFonts w:ascii="Times New Roman" w:hAnsi="Times New Roman" w:cs="Times New Roman"/>
+          <w:color w:val="333333"/>
+          <w:sz w:val="24"/>
+          <w:szCs w:val="24"/>
+          <w:shd w:val="clear" w:color="auto" w:fill="FFFFFF"/>
+          <w:lang w:val="hu-HU"/>
+        </w:rPr>
+      </w:pPr>
     </w:p>
     <w:p>
       <w:pPr>
@@ -3636,6 +5371,150 @@
           <w:lang w:val="hu-HU"/>
         </w:rPr>
       </w:pPr>
+      <w:r>
+        <w:rPr>
+          <w:rFonts w:ascii="Times New Roman" w:hAnsi="Times New Roman" w:cs="Times New Roman"/>
+          <w:color w:val="333333"/>
+          <w:sz w:val="24"/>
+          <w:szCs w:val="24"/>
+          <w:shd w:val="clear" w:color="auto" w:fill="FFFFFF"/>
+          <w:lang w:val="hu-HU"/>
+        </w:rPr>
+        <w:t>Szakdolgozatom célja egy szemantikus böngésző alkalmazás fejlesztése</w:t>
+      </w:r>
+      <w:r>
+        <w:rPr>
+          <w:rFonts w:ascii="Times New Roman" w:hAnsi="Times New Roman" w:cs="Times New Roman"/>
+          <w:color w:val="333333"/>
+          <w:sz w:val="24"/>
+          <w:szCs w:val="24"/>
+          <w:shd w:val="clear" w:color="auto" w:fill="FFFFFF"/>
+          <w:lang w:val="hu-HU"/>
+        </w:rPr>
+        <w:t xml:space="preserve"> </w:t>
+      </w:r>
+      <w:r>
+        <w:rPr>
+          <w:rFonts w:ascii="Times New Roman" w:hAnsi="Times New Roman" w:cs="Times New Roman"/>
+          <w:color w:val="333333"/>
+          <w:sz w:val="24"/>
+          <w:szCs w:val="24"/>
+          <w:shd w:val="clear" w:color="auto" w:fill="FFFFFF"/>
+          <w:lang w:val="hu-HU"/>
+        </w:rPr>
+        <w:t>And</w:t>
+      </w:r>
+      <w:r>
+        <w:rPr>
+          <w:rFonts w:ascii="Times New Roman" w:hAnsi="Times New Roman" w:cs="Times New Roman"/>
+          <w:color w:val="333333"/>
+          <w:sz w:val="24"/>
+          <w:szCs w:val="24"/>
+          <w:shd w:val="clear" w:color="auto" w:fill="FFFFFF"/>
+          <w:lang w:val="hu-HU"/>
+        </w:rPr>
+        <w:t>ro</w:t>
+      </w:r>
+      <w:r>
+        <w:rPr>
+          <w:rFonts w:ascii="Times New Roman" w:hAnsi="Times New Roman" w:cs="Times New Roman"/>
+          <w:color w:val="333333"/>
+          <w:sz w:val="24"/>
+          <w:szCs w:val="24"/>
+          <w:shd w:val="clear" w:color="auto" w:fill="FFFFFF"/>
+          <w:lang w:val="hu-HU"/>
+        </w:rPr>
+        <w:t>id</w:t>
+      </w:r>
+      <w:r>
+        <w:rPr>
+          <w:rFonts w:ascii="Times New Roman" w:hAnsi="Times New Roman" w:cs="Times New Roman"/>
+          <w:color w:val="333333"/>
+          <w:sz w:val="24"/>
+          <w:szCs w:val="24"/>
+          <w:shd w:val="clear" w:color="auto" w:fill="FFFFFF"/>
+          <w:lang w:val="hu-HU"/>
+        </w:rPr>
+        <w:t xml:space="preserve"> platformra</w:t>
+      </w:r>
+      <w:r>
+        <w:rPr>
+          <w:rFonts w:ascii="Times New Roman" w:hAnsi="Times New Roman" w:cs="Times New Roman"/>
+          <w:color w:val="333333"/>
+          <w:sz w:val="24"/>
+          <w:szCs w:val="24"/>
+          <w:shd w:val="clear" w:color="auto" w:fill="FFFFFF"/>
+          <w:lang w:val="hu-HU"/>
+        </w:rPr>
+        <w:t xml:space="preserve">, melynek segítségével a </w:t>
+      </w:r>
+      <w:r>
+        <w:rPr>
+          <w:rFonts w:ascii="Times New Roman" w:hAnsi="Times New Roman" w:cs="Times New Roman"/>
+          <w:color w:val="333333"/>
+          <w:sz w:val="24"/>
+          <w:szCs w:val="24"/>
+          <w:shd w:val="clear" w:color="auto" w:fill="FFFFFF"/>
+          <w:lang w:val="hu-HU"/>
+        </w:rPr>
+        <w:t>felhasználó</w:t>
+      </w:r>
+      <w:r>
+        <w:rPr>
+          <w:rFonts w:ascii="Times New Roman" w:hAnsi="Times New Roman" w:cs="Times New Roman"/>
+          <w:color w:val="333333"/>
+          <w:sz w:val="24"/>
+          <w:szCs w:val="24"/>
+          <w:shd w:val="clear" w:color="auto" w:fill="FFFFFF"/>
+          <w:lang w:val="hu-HU"/>
+        </w:rPr>
+        <w:t xml:space="preserve"> könnyedén azonosítani tudja a körülötte elhelyezkedő turista látványosságokat, mint például hegycsúcsok, szorosok, tavak nevei. Az alkalmazás rendelkezni fog saját adatbázissal, melyben az esetleges POI-k tároljuk, így </w:t>
+      </w:r>
+      <w:r>
+        <w:rPr>
+          <w:rFonts w:ascii="Times New Roman" w:hAnsi="Times New Roman" w:cs="Times New Roman"/>
+          <w:color w:val="333333"/>
+          <w:sz w:val="24"/>
+          <w:szCs w:val="24"/>
+          <w:shd w:val="clear" w:color="auto" w:fill="FFFFFF"/>
+          <w:lang w:val="hu-HU"/>
+        </w:rPr>
+        <w:t>internet hozzáférés</w:t>
+      </w:r>
+      <w:r>
+        <w:rPr>
+          <w:rFonts w:ascii="Times New Roman" w:hAnsi="Times New Roman" w:cs="Times New Roman"/>
+          <w:color w:val="333333"/>
+          <w:sz w:val="24"/>
+          <w:szCs w:val="24"/>
+          <w:shd w:val="clear" w:color="auto" w:fill="FFFFFF"/>
+          <w:lang w:val="hu-HU"/>
+        </w:rPr>
+        <w:t xml:space="preserve"> nélkül</w:t>
+      </w:r>
+      <w:r>
+        <w:rPr>
+          <w:rFonts w:ascii="Times New Roman" w:hAnsi="Times New Roman" w:cs="Times New Roman"/>
+          <w:color w:val="333333"/>
+          <w:sz w:val="24"/>
+          <w:szCs w:val="24"/>
+          <w:shd w:val="clear" w:color="auto" w:fill="FFFFFF"/>
+          <w:lang w:val="hu-HU"/>
+        </w:rPr>
+        <w:t xml:space="preserve"> is használható marad. </w:t>
+      </w:r>
+    </w:p>
+    <w:p>
+      <w:pPr>
+        <w:rPr>
+          <w:rFonts w:ascii="Times New Roman" w:hAnsi="Times New Roman" w:cs="Times New Roman"/>
+          <w:color w:val="333333"/>
+          <w:sz w:val="24"/>
+          <w:szCs w:val="24"/>
+          <w:shd w:val="clear" w:color="auto" w:fill="FFFFFF"/>
+          <w:lang w:val="hu-HU"/>
+        </w:rPr>
+      </w:pPr>
     </w:p>
     <w:p>
       <w:pPr>
@@ -3677,19 +5556,6 @@
     </w:p>
     <w:p>
       <w:pPr>
-        <w:ind w:firstLine="720"/>
-        <w:rPr>
-          <w:rFonts w:ascii="Times New Roman" w:hAnsi="Times New Roman" w:cs="Times New Roman"/>
-          <w:color w:val="333333"/>
-          <w:sz w:val="24"/>
-          <w:szCs w:val="24"/>
-          <w:shd w:val="clear" w:color="auto" w:fill="FFFFFF"/>
-          <w:lang w:val="hu-HU"/>
-        </w:rPr>
-      </w:pPr>
-    </w:p>
-    <w:p>
-      <w:pPr>
         <w:rPr>
           <w:lang w:val="hu-HU"/>
         </w:rPr>
@@ -3700,7 +5566,7 @@
         </w:rPr>
         <w:t xml:space="preserve">[1] </w:t>
       </w:r>
-      <w:hyperlink r:id="rId16" w:history="1">
+      <w:hyperlink r:id="rId19" w:history="1">
         <w:r>
           <w:rPr>
             <w:rStyle w:val="Hyperlink"/>
@@ -3722,7 +5588,7 @@
         </w:rPr>
         <w:t>[2]</w:t>
       </w:r>
-      <w:hyperlink r:id="rId17" w:history="1">
+      <w:hyperlink r:id="rId20" w:history="1">
         <w:r>
           <w:rPr>
             <w:rStyle w:val="Hyperlink"/>
@@ -3733,44 +5599,44 @@
       </w:hyperlink>
     </w:p>
     <w:p>
-      <w:r>
-        <w:rPr>
-          <w:lang w:val="hu-HU"/>
-        </w:rPr>
-        <w:t>[3</w:t>
-      </w:r>
-      <w:r>
-        <w:rPr>
-          <w:lang w:val="hu-HU"/>
-        </w:rPr>
-        <w:t>]</w:t>
-      </w:r>
-      <w:hyperlink r:id="rId18" w:history="1">
+      <w:pPr>
+        <w:rPr>
+          <w:lang w:val="hu-HU"/>
+        </w:rPr>
+      </w:pPr>
+      <w:r>
+        <w:rPr>
+          <w:lang w:val="hu-HU"/>
+        </w:rPr>
+        <w:t>[3]</w:t>
+      </w:r>
+      <w:hyperlink r:id="rId21" w:history="1">
         <w:r>
           <w:rPr>
             <w:rStyle w:val="Hyperlink"/>
+            <w:lang w:val="hu-HU"/>
           </w:rPr>
           <w:t>http://www.enc.hu/1enciklopedia/fogalmi/inf/virtualis_valosag.htm</w:t>
         </w:r>
       </w:hyperlink>
     </w:p>
     <w:p>
-      <w:r>
-        <w:rPr>
-          <w:lang w:val="hu-HU"/>
-        </w:rPr>
-        <w:t>[4</w:t>
-      </w:r>
-      <w:r>
-        <w:rPr>
-          <w:lang w:val="hu-HU"/>
-        </w:rPr>
-        <w:t>]</w:t>
-      </w:r>
-      <w:hyperlink r:id="rId19" w:history="1">
+      <w:pPr>
+        <w:rPr>
+          <w:lang w:val="hu-HU"/>
+        </w:rPr>
+      </w:pPr>
+      <w:r>
+        <w:rPr>
+          <w:lang w:val="hu-HU"/>
+        </w:rPr>
+        <w:t>[4]</w:t>
+      </w:r>
+      <w:hyperlink r:id="rId22" w:history="1">
         <w:r>
           <w:rPr>
             <w:rStyle w:val="Hyperlink"/>
+            <w:lang w:val="hu-HU"/>
           </w:rPr>
           <w:t>http://codeguide.hu/2013/01/13/kiterjesztett-valosag-alapok/</w:t>
         </w:r>
@@ -3780,24 +5646,20 @@
       <w:pPr>
         <w:rPr>
           <w:rStyle w:val="Hyperlink"/>
-        </w:rPr>
-      </w:pPr>
-      <w:r>
-        <w:rPr>
-          <w:lang w:val="hu-HU"/>
-        </w:rPr>
-        <w:t>[5</w:t>
-      </w:r>
-      <w:r>
-        <w:rPr>
-          <w:lang w:val="hu-HU"/>
-        </w:rPr>
-        <w:t>]</w:t>
-      </w:r>
-      <w:hyperlink r:id="rId20" w:history="1">
+          <w:lang w:val="hu-HU"/>
+        </w:rPr>
+      </w:pPr>
+      <w:r>
+        <w:rPr>
+          <w:lang w:val="hu-HU"/>
+        </w:rPr>
+        <w:t>[5]</w:t>
+      </w:r>
+      <w:hyperlink r:id="rId23" w:history="1">
         <w:r>
           <w:rPr>
             <w:rStyle w:val="Hyperlink"/>
+            <w:lang w:val="hu-HU"/>
           </w:rPr>
           <w:t>http://en.wikipedia.org/wiki/Augmented_reality</w:t>
         </w:r>
@@ -3815,19 +5677,62 @@
         </w:rPr>
       </w:pPr>
       <w:r>
-        <w:t>[6</w:t>
-      </w:r>
-      <w:proofErr w:type="gramStart"/>
-      <w:r>
-        <w:t>]</w:t>
-      </w:r>
-      <w:proofErr w:type="gramEnd"/>
-      <w:hyperlink r:id="rId21" w:history="1">
+        <w:rPr>
+          <w:lang w:val="hu-HU"/>
+        </w:rPr>
+        <w:t>[6]</w:t>
+      </w:r>
+      <w:hyperlink r:id="rId24" w:history="1">
         <w:r>
           <w:rPr>
             <w:rStyle w:val="Hyperlink"/>
+            <w:lang w:val="hu-HU"/>
           </w:rPr>
           <w:t>http://www.mediapiac.com/digitalis-lap/2010-11-12-szam/Augmented-reality/750/</w:t>
+        </w:r>
+      </w:hyperlink>
+    </w:p>
+    <w:p>
+      <w:pPr>
+        <w:rPr>
+          <w:lang w:val="hu-HU"/>
+        </w:rPr>
+      </w:pPr>
+      <w:r>
+        <w:rPr>
+          <w:lang w:val="hu-HU"/>
+        </w:rPr>
+        <w:t xml:space="preserve">[7] </w:t>
+      </w:r>
+      <w:hyperlink r:id="rId25" w:history="1">
+        <w:r>
+          <w:rPr>
+            <w:rStyle w:val="Hyperlink"/>
+            <w:lang w:val="hu-HU"/>
+          </w:rPr>
+          <w:t>https://www.layar.com/augmented-reality/</w:t>
+        </w:r>
+      </w:hyperlink>
+    </w:p>
+    <w:p>
+      <w:pPr>
+        <w:rPr>
+          <w:lang w:val="hu-HU"/>
+        </w:rPr>
+      </w:pPr>
+      <w:r>
+        <w:rPr>
+          <w:lang w:val="hu-HU"/>
+        </w:rPr>
+        <w:t xml:space="preserve">[8] </w:t>
+      </w:r>
+      <w:hyperlink r:id="rId26" w:history="1">
+        <w:r>
+          <w:rPr>
+            <w:rStyle w:val="Hyperlink"/>
+            <w:lang w:val="hu-HU"/>
+          </w:rPr>
+          <w:t>http://mobilarena.hu/hir/city_lens_ar_bongeszo_lumia_modellekre.html</w:t>
         </w:r>
       </w:hyperlink>
     </w:p>
@@ -4884,7 +6789,7 @@
 </file>
 
 <file path=customXml/itemProps1.xml><?xml version="1.0" encoding="utf-8"?>
-<ds:datastoreItem xmlns:ds="http://schemas.openxmlformats.org/officeDocument/2006/customXml" ds:itemID="{0022CC49-B81C-470F-A9E7-06D2AD71A564}">
+<ds:datastoreItem xmlns:ds="http://schemas.openxmlformats.org/officeDocument/2006/customXml" ds:itemID="{E00EF178-8DB5-42F3-B1A8-B3361E44803B}">
   <ds:schemaRefs>
     <ds:schemaRef ds:uri="http://schemas.openxmlformats.org/officeDocument/2006/bibliography"/>
   </ds:schemaRefs>

</xml_diff>